<commit_message>
Chapter 1 - 3 beta
</commit_message>
<xml_diff>
--- a/chapter1.docx
+++ b/chapter1.docx
@@ -152,7 +152,25 @@
           <w:szCs w:val="32"/>
           <w:cs/>
         </w:rPr>
-        <w:t>ในสภาวการณ์ปัจจุบันที่ราคาน้ำมันสูง  มีผลให้ต้นทุนของพลังงานสูงขึ้นไปด้วยกาประหยัดพลังงานจึงเป็นเรื่องสำคัญเรื่องหนึ่งที่ควรคำนึงถึงในปัจจุบันนี้  พลังงานในรูปแบบหนึ่งที่เป็นได้ชัดเจน  และมีการรณรงค์ในการใช้อย่างประหยัด  ก็คือไฟฟ้าเพราะเป็นพลังงานที่เข้ามามีส่วนร่วมในชีวิตของมนุษย์เรามาก  เช่น  การหุงอาหาร การทำงาน  หรือ ความบันเทิง  จึงไม่เป็นเรื่องแปลกที่ปริมาณการใช้ไฟฟ้านับวัน  มีแนวโน้มที่จะมากขึ้นการประหยัดพลังงานไฟฟ้าจึงเป็นสิ่งที่ควรคำนึงถึงเป็นอันดับต้นๆ</w:t>
+        <w:t>ในสภาวการณ์ปัจจุบันที่ราคาน้ำมันสูง  มีผลให้ต้นทุนของพลังงานสูงขึ้นไปด้วยกา</w:t>
+      </w:r>
+      <w:r>
+        <w:rPr>
+          <w:rFonts w:asciiTheme="majorBidi" w:hAnsiTheme="majorBidi" w:cstheme="majorBidi" w:hint="cs"/>
+          <w:sz w:val="32"/>
+          <w:szCs w:val="32"/>
+          <w:cs/>
+        </w:rPr>
+        <w:t>ร</w:t>
+      </w:r>
+      <w:r>
+        <w:rPr>
+          <w:rFonts w:asciiTheme="majorBidi" w:hAnsiTheme="majorBidi" w:cstheme="majorBidi"/>
+          <w:sz w:val="32"/>
+          <w:szCs w:val="32"/>
+          <w:cs/>
+        </w:rPr>
+        <w:t>ประหยัดพลังงานจึงเป็นเรื่องสำคัญเรื่องหนึ่งที่ควรคำนึงถึงในปัจจุบันนี้  พลังงานในรูปแบบหนึ่งที่เป็นได้ชัดเจน  และมีการรณรงค์ในการใช้อย่างประหยัด  ก็คือไฟฟ้าเพราะเป็นพลังงานที่เข้ามามีส่วนร่วมในชีวิตของมนุษย์เรามาก  เช่น  การหุงอาหาร การทำงาน  หรือ ความบันเทิง  จึงไม่เป็นเรื่องแปลกที่ปริมาณการใช้ไฟฟ้านับวัน  มีแนวโน้มที่จะมากขึ้นการประหยัดพลังงานไฟฟ้าจึงเป็นสิ่งที่ควรคำนึงถึงเป็นอันดับต้นๆ</w:t>
       </w:r>
     </w:p>
     <w:p>
@@ -237,7 +255,7 @@
       <w:pPr>
         <w:pStyle w:val="NoSpacing"/>
         <w:rPr>
-          <w:rFonts w:asciiTheme="majorBidi" w:hAnsiTheme="majorBidi" w:cstheme="majorBidi" w:hint="cs"/>
+          <w:rFonts w:asciiTheme="majorBidi" w:hAnsiTheme="majorBidi" w:cstheme="majorBidi"/>
           <w:sz w:val="32"/>
           <w:szCs w:val="32"/>
         </w:rPr>
@@ -262,7 +280,7 @@
           <w:sz w:val="32"/>
           <w:szCs w:val="32"/>
         </w:rPr>
-        <w:t xml:space="preserve">1.2 </w:t>
+        <w:t xml:space="preserve">1.2  </w:t>
       </w:r>
       <w:r>
         <w:rPr>
@@ -271,16 +289,6 @@
           <w:bCs/>
           <w:sz w:val="32"/>
           <w:szCs w:val="32"/>
-        </w:rPr>
-        <w:t xml:space="preserve"> </w:t>
-      </w:r>
-      <w:r>
-        <w:rPr>
-          <w:rFonts w:ascii="Angsana New" w:hAnsi="Angsana New" w:cs="Angsana New"/>
-          <w:b/>
-          <w:bCs/>
-          <w:sz w:val="32"/>
-          <w:szCs w:val="32"/>
           <w:cs/>
         </w:rPr>
         <w:t>วัตถุประสงค์ของโครงงาน</w:t>
@@ -369,7 +377,7 @@
         <w:pStyle w:val="NoSpacing"/>
         <w:ind w:firstLine="1021"/>
         <w:rPr>
-          <w:rFonts w:asciiTheme="majorBidi" w:hAnsiTheme="majorBidi" w:cstheme="majorBidi" w:hint="cs"/>
+          <w:rFonts w:asciiTheme="majorBidi" w:hAnsiTheme="majorBidi" w:cstheme="majorBidi"/>
           <w:sz w:val="32"/>
           <w:szCs w:val="32"/>
         </w:rPr>
@@ -398,18 +406,27 @@
           <w:szCs w:val="32"/>
           <w:cs/>
         </w:rPr>
-        <w:t>เพื่อพัฒนาซอฟแวร์เพื่อการติดตามพฤติกรรมของพนักงานในองค์กรต่อการใช้พลังงานของ</w:t>
+        <w:t>เพื่อพัฒนาซอฟแวร์เพื่อการติดตามพฤติกรรมของพนั</w:t>
+      </w:r>
+      <w:r>
+        <w:rPr>
+          <w:rFonts w:asciiTheme="majorBidi" w:hAnsiTheme="majorBidi" w:cstheme="majorBidi" w:hint="cs"/>
+          <w:sz w:val="32"/>
+          <w:szCs w:val="32"/>
+          <w:cs/>
+        </w:rPr>
+        <w:t>กงานในองค์กรต่อการใช้พลังงานของ</w:t>
+      </w:r>
+      <w:r>
+        <w:rPr>
+          <w:rFonts w:asciiTheme="majorBidi" w:hAnsiTheme="majorBidi" w:cstheme="majorBidi" w:hint="cs"/>
+          <w:sz w:val="32"/>
+          <w:szCs w:val="32"/>
+          <w:cs/>
+        </w:rPr>
+        <w:t>เครื่องคอมพิวเตอร์</w:t>
       </w:r>
       <w:proofErr w:type="gramEnd"/>
-      <w:r>
-        <w:rPr>
-          <w:rFonts w:asciiTheme="majorBidi" w:hAnsiTheme="majorBidi" w:cstheme="majorBidi" w:hint="cs"/>
-          <w:sz w:val="32"/>
-          <w:szCs w:val="32"/>
-          <w:cs/>
-        </w:rPr>
-        <w:t xml:space="preserve"> เครื่องคอมพิวเตอร์</w:t>
-      </w:r>
     </w:p>
     <w:p>
       <w:pPr>
@@ -420,7 +437,7 @@
           <w:szCs w:val="32"/>
         </w:rPr>
         <w:sectPr>
-          <w:headerReference w:type="default" r:id="rId7"/>
+          <w:headerReference w:type="default" r:id="rId8"/>
           <w:pgSz w:w="11906" w:h="16838"/>
           <w:pgMar w:top="2880" w:right="1440" w:bottom="1440" w:left="2160" w:header="1440" w:footer="709" w:gutter="0"/>
           <w:pgNumType w:start="1"/>
@@ -497,6 +514,250 @@
     <w:p>
       <w:pPr>
         <w:pStyle w:val="NoSpacing"/>
+        <w:numPr>
+          <w:ilvl w:val="0"/>
+          <w:numId w:val="1"/>
+        </w:numPr>
+        <w:jc w:val="thaiDistribute"/>
+        <w:rPr>
+          <w:rFonts w:asciiTheme="majorBidi" w:hAnsiTheme="majorBidi" w:cstheme="majorBidi"/>
+          <w:sz w:val="32"/>
+          <w:szCs w:val="32"/>
+        </w:rPr>
+      </w:pPr>
+      <w:r>
+        <w:rPr>
+          <w:rFonts w:asciiTheme="majorBidi" w:hAnsiTheme="majorBidi" w:cstheme="majorBidi"/>
+          <w:sz w:val="32"/>
+          <w:szCs w:val="32"/>
+          <w:cs/>
+        </w:rPr>
+        <w:t xml:space="preserve">ผู้ดูแลระบบ   </w:t>
+      </w:r>
+    </w:p>
+    <w:p>
+      <w:pPr>
+        <w:pStyle w:val="NoSpacing"/>
+        <w:ind w:left="1022" w:firstLine="1021"/>
+        <w:rPr>
+          <w:rFonts w:asciiTheme="majorBidi" w:hAnsiTheme="majorBidi" w:cstheme="majorBidi"/>
+          <w:sz w:val="32"/>
+          <w:szCs w:val="32"/>
+        </w:rPr>
+      </w:pPr>
+      <w:r>
+        <w:rPr>
+          <w:rFonts w:asciiTheme="majorBidi" w:hAnsiTheme="majorBidi" w:cstheme="majorBidi"/>
+          <w:sz w:val="32"/>
+          <w:szCs w:val="32"/>
+        </w:rPr>
+        <w:t>-</w:t>
+      </w:r>
+      <w:r>
+        <w:rPr>
+          <w:rFonts w:asciiTheme="majorBidi" w:hAnsiTheme="majorBidi" w:cstheme="majorBidi"/>
+          <w:sz w:val="32"/>
+          <w:szCs w:val="32"/>
+          <w:cs/>
+        </w:rPr>
+        <w:t xml:space="preserve"> </w:t>
+      </w:r>
+      <w:r>
+        <w:rPr>
+          <w:rFonts w:asciiTheme="majorBidi" w:hAnsiTheme="majorBidi" w:cstheme="majorBidi"/>
+          <w:sz w:val="32"/>
+          <w:szCs w:val="32"/>
+        </w:rPr>
+        <w:t xml:space="preserve"> </w:t>
+      </w:r>
+      <w:r>
+        <w:rPr>
+          <w:rFonts w:asciiTheme="majorBidi" w:hAnsiTheme="majorBidi" w:cstheme="majorBidi"/>
+          <w:sz w:val="32"/>
+          <w:szCs w:val="32"/>
+          <w:cs/>
+        </w:rPr>
+        <w:t>เรียกดู</w:t>
+      </w:r>
+      <w:r>
+        <w:rPr>
+          <w:rFonts w:asciiTheme="majorBidi" w:hAnsiTheme="majorBidi" w:cstheme="majorBidi" w:hint="cs"/>
+          <w:sz w:val="32"/>
+          <w:szCs w:val="32"/>
+          <w:cs/>
+        </w:rPr>
+        <w:t>ข้อมูลการสิ้นเปลืองพลัง</w:t>
+      </w:r>
+      <w:r>
+        <w:rPr>
+          <w:rFonts w:asciiTheme="majorBidi" w:hAnsiTheme="majorBidi" w:cstheme="majorBidi" w:hint="cs"/>
+          <w:sz w:val="32"/>
+          <w:szCs w:val="32"/>
+          <w:cs/>
+        </w:rPr>
+        <w:t>ง</w:t>
+      </w:r>
+      <w:r>
+        <w:rPr>
+          <w:rFonts w:asciiTheme="majorBidi" w:hAnsiTheme="majorBidi" w:cstheme="majorBidi" w:hint="cs"/>
+          <w:sz w:val="32"/>
+          <w:szCs w:val="32"/>
+          <w:cs/>
+        </w:rPr>
+        <w:t>าน</w:t>
+      </w:r>
+      <w:r>
+        <w:rPr>
+          <w:rFonts w:asciiTheme="majorBidi" w:hAnsiTheme="majorBidi" w:cstheme="majorBidi"/>
+          <w:sz w:val="32"/>
+          <w:szCs w:val="32"/>
+          <w:cs/>
+        </w:rPr>
+        <w:t>เครื่องคอมพิวเตอร์</w:t>
+      </w:r>
+      <w:r>
+        <w:rPr>
+          <w:rFonts w:asciiTheme="majorBidi" w:hAnsiTheme="majorBidi" w:cstheme="majorBidi" w:hint="cs"/>
+          <w:sz w:val="32"/>
+          <w:szCs w:val="32"/>
+          <w:cs/>
+        </w:rPr>
+        <w:t>ภายในเครื่อข่าย</w:t>
+      </w:r>
+    </w:p>
+    <w:p>
+      <w:pPr>
+        <w:pStyle w:val="NoSpacing"/>
+        <w:ind w:left="1022" w:firstLine="1021"/>
+        <w:rPr>
+          <w:rFonts w:asciiTheme="majorBidi" w:hAnsiTheme="majorBidi" w:cstheme="majorBidi"/>
+          <w:sz w:val="32"/>
+          <w:szCs w:val="32"/>
+          <w:cs/>
+        </w:rPr>
+      </w:pPr>
+      <w:r>
+        <w:rPr>
+          <w:rFonts w:asciiTheme="majorBidi" w:hAnsiTheme="majorBidi" w:cstheme="majorBidi"/>
+          <w:sz w:val="32"/>
+          <w:szCs w:val="32"/>
+        </w:rPr>
+        <w:t xml:space="preserve">- </w:t>
+      </w:r>
+      <w:r>
+        <w:rPr>
+          <w:rFonts w:asciiTheme="majorBidi" w:hAnsiTheme="majorBidi" w:cstheme="majorBidi" w:hint="cs"/>
+          <w:sz w:val="32"/>
+          <w:szCs w:val="32"/>
+          <w:cs/>
+        </w:rPr>
+        <w:t>เรียกดูข้อมูลเครื่องคอมพิวเตอร์ที่ส่งข้อมูลมายังเซอเวอร์</w:t>
+      </w:r>
+    </w:p>
+    <w:p>
+      <w:pPr>
+        <w:pStyle w:val="NoSpacing"/>
+        <w:ind w:left="1022" w:firstLine="1021"/>
+        <w:rPr>
+          <w:rFonts w:asciiTheme="majorBidi" w:hAnsiTheme="majorBidi" w:cstheme="majorBidi"/>
+          <w:sz w:val="32"/>
+          <w:szCs w:val="32"/>
+        </w:rPr>
+      </w:pPr>
+      <w:r>
+        <w:rPr>
+          <w:rFonts w:asciiTheme="majorBidi" w:hAnsiTheme="majorBidi" w:cstheme="majorBidi"/>
+          <w:sz w:val="32"/>
+          <w:szCs w:val="32"/>
+        </w:rPr>
+        <w:t>-</w:t>
+      </w:r>
+      <w:r>
+        <w:rPr>
+          <w:rFonts w:asciiTheme="majorBidi" w:hAnsiTheme="majorBidi" w:cstheme="majorBidi"/>
+          <w:sz w:val="32"/>
+          <w:szCs w:val="32"/>
+          <w:cs/>
+        </w:rPr>
+        <w:t xml:space="preserve"> </w:t>
+      </w:r>
+      <w:r>
+        <w:rPr>
+          <w:rFonts w:asciiTheme="majorBidi" w:hAnsiTheme="majorBidi" w:cstheme="majorBidi"/>
+          <w:sz w:val="32"/>
+          <w:szCs w:val="32"/>
+        </w:rPr>
+        <w:t xml:space="preserve"> </w:t>
+      </w:r>
+      <w:r>
+        <w:rPr>
+          <w:rFonts w:asciiTheme="majorBidi" w:hAnsiTheme="majorBidi" w:cstheme="majorBidi" w:hint="cs"/>
+          <w:sz w:val="32"/>
+          <w:szCs w:val="32"/>
+          <w:cs/>
+        </w:rPr>
+        <w:t>ตั้งค่า</w:t>
+      </w:r>
+      <w:r>
+        <w:rPr>
+          <w:rFonts w:asciiTheme="majorBidi" w:hAnsiTheme="majorBidi" w:cstheme="majorBidi" w:hint="cs"/>
+          <w:sz w:val="32"/>
+          <w:szCs w:val="32"/>
+          <w:cs/>
+        </w:rPr>
+        <w:t>ข้อมูลราคาค่าไฟฟ้าต่อหน่วย</w:t>
+      </w:r>
+    </w:p>
+    <w:p>
+      <w:pPr>
+        <w:pStyle w:val="NoSpacing"/>
+        <w:ind w:left="1022" w:firstLine="1021"/>
+        <w:rPr>
+          <w:rFonts w:asciiTheme="majorBidi" w:hAnsiTheme="majorBidi" w:cstheme="majorBidi"/>
+          <w:sz w:val="32"/>
+          <w:szCs w:val="32"/>
+          <w:cs/>
+        </w:rPr>
+      </w:pPr>
+      <w:r>
+        <w:rPr>
+          <w:rFonts w:asciiTheme="majorBidi" w:hAnsiTheme="majorBidi" w:cstheme="majorBidi"/>
+          <w:sz w:val="32"/>
+          <w:szCs w:val="32"/>
+        </w:rPr>
+        <w:t>-</w:t>
+      </w:r>
+      <w:r>
+        <w:rPr>
+          <w:rFonts w:asciiTheme="majorBidi" w:hAnsiTheme="majorBidi" w:cstheme="majorBidi" w:hint="cs"/>
+          <w:sz w:val="32"/>
+          <w:szCs w:val="32"/>
+          <w:cs/>
+        </w:rPr>
+        <w:t xml:space="preserve">  ตั้งค่าระยะเวลาที่</w:t>
+      </w:r>
+      <w:r>
+        <w:rPr>
+          <w:rFonts w:asciiTheme="majorBidi" w:hAnsiTheme="majorBidi" w:cstheme="majorBidi" w:hint="cs"/>
+          <w:sz w:val="32"/>
+          <w:szCs w:val="32"/>
+          <w:cs/>
+        </w:rPr>
+        <w:t>ถือว่าเป็นการละทิ้งการ</w:t>
+      </w:r>
+      <w:r>
+        <w:rPr>
+          <w:rFonts w:asciiTheme="majorBidi" w:hAnsiTheme="majorBidi" w:cstheme="majorBidi" w:hint="cs"/>
+          <w:sz w:val="32"/>
+          <w:szCs w:val="32"/>
+          <w:cs/>
+        </w:rPr>
+        <w:t>ใช้งานคอมพิวเตอร์</w:t>
+      </w:r>
+    </w:p>
+    <w:p>
+      <w:pPr>
+        <w:pStyle w:val="NoSpacing"/>
         <w:ind w:firstLine="1021"/>
         <w:jc w:val="thaiDistribute"/>
         <w:rPr>
@@ -511,7 +772,7 @@
           <w:sz w:val="32"/>
           <w:szCs w:val="32"/>
         </w:rPr>
-        <w:t>1.</w:t>
+        <w:t>2.</w:t>
       </w:r>
       <w:r>
         <w:rPr>
@@ -528,54 +789,7 @@
           <w:szCs w:val="32"/>
           <w:cs/>
         </w:rPr>
-        <w:t xml:space="preserve">ผู้ดูแลระบบ   </w:t>
-      </w:r>
-      <w:bookmarkStart w:id="0" w:name="_GoBack"/>
-      <w:bookmarkEnd w:id="0"/>
-    </w:p>
-    <w:p>
-      <w:pPr>
-        <w:pStyle w:val="NoSpacing"/>
-        <w:ind w:left="1022" w:firstLine="1021"/>
-        <w:rPr>
-          <w:rFonts w:asciiTheme="majorBidi" w:hAnsiTheme="majorBidi" w:cstheme="majorBidi"/>
-          <w:sz w:val="32"/>
-          <w:szCs w:val="32"/>
-        </w:rPr>
-      </w:pPr>
-      <w:r>
-        <w:rPr>
-          <w:rFonts w:asciiTheme="majorBidi" w:hAnsiTheme="majorBidi" w:cstheme="majorBidi"/>
-          <w:sz w:val="32"/>
-          <w:szCs w:val="32"/>
-        </w:rPr>
-        <w:t>-</w:t>
-      </w:r>
-      <w:r>
-        <w:rPr>
-          <w:rFonts w:asciiTheme="majorBidi" w:hAnsiTheme="majorBidi" w:cstheme="majorBidi"/>
-          <w:sz w:val="32"/>
-          <w:szCs w:val="32"/>
-          <w:cs/>
-        </w:rPr>
-        <w:t xml:space="preserve"> </w:t>
-      </w:r>
-      <w:r>
-        <w:rPr>
-          <w:rFonts w:asciiTheme="majorBidi" w:hAnsiTheme="majorBidi" w:cstheme="majorBidi"/>
-          <w:sz w:val="32"/>
-          <w:szCs w:val="32"/>
-        </w:rPr>
-        <w:t xml:space="preserve"> </w:t>
-      </w:r>
-      <w:r>
-        <w:rPr>
-          <w:rFonts w:asciiTheme="majorBidi" w:hAnsiTheme="majorBidi" w:cstheme="majorBidi"/>
-          <w:sz w:val="32"/>
-          <w:szCs w:val="32"/>
-          <w:cs/>
-        </w:rPr>
-        <w:t>จัดการข้อมูลพฤติกรรมการใช้พลังงานของเครื่องคอมพิวเตอร์ของพนักงาน</w:t>
+        <w:t>พนักงานภายในองค์กรต่างๆ</w:t>
       </w:r>
     </w:p>
     <w:p>
@@ -587,7 +801,6 @@
           <w:rFonts w:asciiTheme="majorBidi" w:hAnsiTheme="majorBidi" w:cstheme="majorBidi"/>
           <w:sz w:val="32"/>
           <w:szCs w:val="32"/>
-          <w:cs/>
         </w:rPr>
       </w:pPr>
       <w:r>
@@ -603,7 +816,6 @@
           <w:rFonts w:asciiTheme="majorBidi" w:hAnsiTheme="majorBidi" w:cstheme="majorBidi"/>
           <w:sz w:val="32"/>
           <w:szCs w:val="32"/>
-          <w:cs/>
         </w:rPr>
         <w:t xml:space="preserve"> </w:t>
       </w:r>
@@ -612,54 +824,27 @@
           <w:rFonts w:asciiTheme="majorBidi" w:hAnsiTheme="majorBidi" w:cstheme="majorBidi"/>
           <w:sz w:val="32"/>
           <w:szCs w:val="32"/>
-        </w:rPr>
-        <w:t xml:space="preserve"> </w:t>
-      </w:r>
-      <w:r>
-        <w:rPr>
-          <w:rFonts w:asciiTheme="majorBidi" w:hAnsiTheme="majorBidi" w:cstheme="majorBidi"/>
-          <w:sz w:val="32"/>
-          <w:szCs w:val="32"/>
-          <w:cs/>
-        </w:rPr>
-        <w:t>จัดการข้อมูลปริมาณการสิ้นเปลืองพลังงานของเครื่องคอมพิวเตอร์ในภาพรวมระดับ หน่วยงาน ระดับแผนกและระดับเครื่องได้</w:t>
-      </w:r>
-    </w:p>
-    <w:p>
-      <w:pPr>
-        <w:pStyle w:val="NoSpacing"/>
-        <w:ind w:firstLine="1021"/>
-        <w:jc w:val="thaiDistribute"/>
-        <w:rPr>
-          <w:rFonts w:asciiTheme="majorBidi" w:hAnsiTheme="majorBidi" w:cstheme="majorBidi"/>
-          <w:sz w:val="32"/>
-          <w:szCs w:val="32"/>
-        </w:rPr>
-      </w:pPr>
-      <w:r>
-        <w:rPr>
-          <w:rFonts w:asciiTheme="majorBidi" w:hAnsiTheme="majorBidi" w:cstheme="majorBidi"/>
-          <w:sz w:val="32"/>
-          <w:szCs w:val="32"/>
-        </w:rPr>
-        <w:t>2.</w:t>
-      </w:r>
-      <w:r>
-        <w:rPr>
-          <w:rFonts w:asciiTheme="majorBidi" w:hAnsiTheme="majorBidi" w:cstheme="majorBidi"/>
-          <w:sz w:val="32"/>
-          <w:szCs w:val="32"/>
-        </w:rPr>
-        <w:t xml:space="preserve">  </w:t>
-      </w:r>
-      <w:r>
-        <w:rPr>
-          <w:rFonts w:asciiTheme="majorBidi" w:hAnsiTheme="majorBidi" w:cstheme="majorBidi"/>
-          <w:sz w:val="32"/>
-          <w:szCs w:val="32"/>
-          <w:cs/>
-        </w:rPr>
-        <w:t>พนักงานภายในองค์กรต่างๆ</w:t>
+          <w:cs/>
+        </w:rPr>
+        <w:t xml:space="preserve"> เรียกดู</w:t>
+      </w:r>
+      <w:r>
+        <w:rPr>
+          <w:rFonts w:asciiTheme="majorBidi" w:hAnsiTheme="majorBidi" w:cstheme="majorBidi" w:hint="cs"/>
+          <w:sz w:val="32"/>
+          <w:szCs w:val="32"/>
+          <w:cs/>
+        </w:rPr>
+        <w:t>ข้อมูล</w:t>
+      </w:r>
+      <w:r>
+        <w:rPr>
+          <w:rFonts w:asciiTheme="majorBidi" w:hAnsiTheme="majorBidi" w:cstheme="majorBidi"/>
+          <w:sz w:val="32"/>
+          <w:szCs w:val="32"/>
+          <w:cs/>
+        </w:rPr>
+        <w:t>ของเครื่องคอมพิวเตอร์</w:t>
       </w:r>
     </w:p>
     <w:p>
@@ -686,6 +871,7 @@
           <w:rFonts w:asciiTheme="majorBidi" w:hAnsiTheme="majorBidi" w:cstheme="majorBidi"/>
           <w:sz w:val="32"/>
           <w:szCs w:val="32"/>
+          <w:cs/>
         </w:rPr>
         <w:t xml:space="preserve"> </w:t>
       </w:r>
@@ -694,9 +880,17 @@
           <w:rFonts w:asciiTheme="majorBidi" w:hAnsiTheme="majorBidi" w:cstheme="majorBidi"/>
           <w:sz w:val="32"/>
           <w:szCs w:val="32"/>
-          <w:cs/>
-        </w:rPr>
-        <w:t xml:space="preserve"> เรียกดูรายงานพฤติกรรมการใช้พลังงานของเครื่องคอมพิวเตอร์</w:t>
+        </w:rPr>
+        <w:t xml:space="preserve"> </w:t>
+      </w:r>
+      <w:r>
+        <w:rPr>
+          <w:rFonts w:asciiTheme="majorBidi" w:hAnsiTheme="majorBidi" w:cstheme="majorBidi" w:hint="cs"/>
+          <w:sz w:val="32"/>
+          <w:szCs w:val="32"/>
+          <w:cs/>
+        </w:rPr>
+        <w:t>แก้ไขข้อมูลของเครื่องคอมพิวเตอร์</w:t>
       </w:r>
     </w:p>
     <w:p>
@@ -705,44 +899,91 @@
         <w:ind w:left="1022" w:firstLine="1021"/>
         <w:jc w:val="thaiDistribute"/>
         <w:rPr>
-          <w:rFonts w:asciiTheme="majorBidi" w:hAnsiTheme="majorBidi" w:cstheme="majorBidi"/>
-          <w:sz w:val="32"/>
-          <w:szCs w:val="32"/>
-        </w:rPr>
-      </w:pPr>
-      <w:r>
-        <w:rPr>
-          <w:rFonts w:asciiTheme="majorBidi" w:hAnsiTheme="majorBidi" w:cstheme="majorBidi"/>
-          <w:sz w:val="32"/>
-          <w:szCs w:val="32"/>
-        </w:rPr>
-        <w:t>-</w:t>
-      </w:r>
-      <w:r>
-        <w:rPr>
-          <w:rFonts w:asciiTheme="majorBidi" w:hAnsiTheme="majorBidi" w:cstheme="majorBidi"/>
-          <w:sz w:val="32"/>
-          <w:szCs w:val="32"/>
-          <w:cs/>
-        </w:rPr>
-        <w:t xml:space="preserve"> </w:t>
-      </w:r>
-      <w:r>
-        <w:rPr>
-          <w:rFonts w:asciiTheme="majorBidi" w:hAnsiTheme="majorBidi" w:cstheme="majorBidi"/>
-          <w:sz w:val="32"/>
-          <w:szCs w:val="32"/>
-        </w:rPr>
-        <w:t xml:space="preserve"> </w:t>
-      </w:r>
-      <w:r>
-        <w:rPr>
-          <w:rFonts w:asciiTheme="majorBidi" w:hAnsiTheme="majorBidi" w:cstheme="majorBidi"/>
-          <w:sz w:val="32"/>
-          <w:szCs w:val="32"/>
-          <w:cs/>
-        </w:rPr>
-        <w:t>เรียกดูรายงานปริมาณการสิ้นเปลืองพลังงานของเครื่องคอมพิวเตอร์ในภาพรวมระดับหน่วยงานระดับแผนกและระดับเครื่องได้</w:t>
+          <w:rFonts w:asciiTheme="majorBidi" w:hAnsiTheme="majorBidi" w:cstheme="majorBidi" w:hint="cs"/>
+          <w:sz w:val="32"/>
+          <w:szCs w:val="32"/>
+        </w:rPr>
+      </w:pPr>
+      <w:r>
+        <w:rPr>
+          <w:rFonts w:asciiTheme="majorBidi" w:hAnsiTheme="majorBidi" w:cstheme="majorBidi"/>
+          <w:sz w:val="32"/>
+          <w:szCs w:val="32"/>
+        </w:rPr>
+        <w:t xml:space="preserve">- </w:t>
+      </w:r>
+      <w:r>
+        <w:rPr>
+          <w:rFonts w:asciiTheme="majorBidi" w:hAnsiTheme="majorBidi" w:cstheme="majorBidi" w:hint="cs"/>
+          <w:sz w:val="32"/>
+          <w:szCs w:val="32"/>
+          <w:cs/>
+        </w:rPr>
+        <w:t xml:space="preserve">ระบุหมายเลข </w:t>
+      </w:r>
+      <w:r>
+        <w:rPr>
+          <w:rFonts w:asciiTheme="majorBidi" w:hAnsiTheme="majorBidi" w:cstheme="majorBidi"/>
+          <w:sz w:val="32"/>
+          <w:szCs w:val="32"/>
+        </w:rPr>
+        <w:t xml:space="preserve">IP </w:t>
+      </w:r>
+      <w:r>
+        <w:rPr>
+          <w:rFonts w:asciiTheme="majorBidi" w:hAnsiTheme="majorBidi" w:cstheme="majorBidi" w:hint="cs"/>
+          <w:sz w:val="32"/>
+          <w:szCs w:val="32"/>
+          <w:cs/>
+        </w:rPr>
+        <w:t>ของเครื่องเซอเวอร์ เพื่อทำการส่งข้อมูล</w:t>
+      </w:r>
+    </w:p>
+    <w:p>
+      <w:pPr>
+        <w:pStyle w:val="NoSpacing"/>
+        <w:ind w:left="1022" w:firstLine="1021"/>
+        <w:jc w:val="thaiDistribute"/>
+        <w:rPr>
+          <w:rFonts w:asciiTheme="majorBidi" w:hAnsiTheme="majorBidi" w:cstheme="majorBidi" w:hint="cs"/>
+          <w:sz w:val="32"/>
+          <w:szCs w:val="32"/>
+          <w:cs/>
+        </w:rPr>
+      </w:pPr>
+      <w:r>
+        <w:rPr>
+          <w:rFonts w:asciiTheme="majorBidi" w:hAnsiTheme="majorBidi" w:cstheme="majorBidi"/>
+          <w:sz w:val="32"/>
+          <w:szCs w:val="32"/>
+        </w:rPr>
+        <w:t xml:space="preserve">- </w:t>
+      </w:r>
+      <w:r>
+        <w:rPr>
+          <w:rFonts w:asciiTheme="majorBidi" w:hAnsiTheme="majorBidi" w:cstheme="majorBidi" w:hint="cs"/>
+          <w:sz w:val="32"/>
+          <w:szCs w:val="32"/>
+          <w:cs/>
+        </w:rPr>
+        <w:t xml:space="preserve">ซอฟแวร์จะส่งข้อมูลได้ก็ต่อเมื่อระบุหมายเลข </w:t>
+      </w:r>
+      <w:r>
+        <w:rPr>
+          <w:rFonts w:asciiTheme="majorBidi" w:hAnsiTheme="majorBidi" w:cstheme="majorBidi"/>
+          <w:sz w:val="32"/>
+          <w:szCs w:val="32"/>
+        </w:rPr>
+        <w:t xml:space="preserve">IP </w:t>
+      </w:r>
+      <w:r>
+        <w:rPr>
+          <w:rFonts w:asciiTheme="majorBidi" w:hAnsiTheme="majorBidi" w:cstheme="majorBidi" w:hint="cs"/>
+          <w:sz w:val="32"/>
+          <w:szCs w:val="32"/>
+          <w:cs/>
+        </w:rPr>
+        <w:t>ของเซอเวอร์ถูกต้อง</w:t>
       </w:r>
     </w:p>
     <w:p>
@@ -847,7 +1088,7 @@
           <w:szCs w:val="32"/>
           <w:cs/>
         </w:rPr>
-        <w:t xml:space="preserve">สามารถติดตามปริมาณการสิ้นเปลืองพลังงานของเครื่องคอมพิวเตอร์ในภาพรวมระดับหน่วยงาน </w:t>
+        <w:t xml:space="preserve">สามารถติดตามปริมาณการสิ้นเปลืองพลังงานของเครื่องคอมพิวเตอร์ในภาพรวม </w:t>
       </w:r>
       <w:proofErr w:type="gramStart"/>
       <w:r>
@@ -897,7 +1138,18 @@
           <w:szCs w:val="32"/>
           <w:cs/>
         </w:rPr>
-        <w:t>นำข้อมูลจากซอฟแวร์ที่ได้ไปวางแผนกำหนดนโยบายการใช้ไฟฟ้าของหน่วยงาน</w:t>
+        <w:t>นำข้อมูลจากซอฟแวร์ที่ได้ไปวางแผนกำหนดน</w:t>
+      </w:r>
+      <w:bookmarkStart w:id="0" w:name="_GoBack"/>
+      <w:bookmarkEnd w:id="0"/>
+      <w:r>
+        <w:rPr>
+          <w:rFonts w:asciiTheme="majorBidi" w:hAnsiTheme="majorBidi" w:cstheme="majorBidi" w:hint="cs"/>
+          <w:sz w:val="32"/>
+          <w:szCs w:val="32"/>
+          <w:cs/>
+        </w:rPr>
+        <w:t>โยบายการใช้ไฟฟ้าของหน่วยงาน</w:t>
       </w:r>
     </w:p>
     <w:p/>
@@ -1008,6 +1260,103 @@
     </w:pPr>
   </w:p>
 </w:hdr>
+</file>
+
+<file path=word/numbering.xml><?xml version="1.0" encoding="utf-8"?>
+<w:numbering xmlns:wpc="http://schemas.microsoft.com/office/word/2010/wordprocessingCanvas" xmlns:mc="http://schemas.openxmlformats.org/markup-compatibility/2006" xmlns:o="urn:schemas-microsoft-com:office:office" xmlns:r="http://schemas.openxmlformats.org/officeDocument/2006/relationships" xmlns:m="http://schemas.openxmlformats.org/officeDocument/2006/math" xmlns:v="urn:schemas-microsoft-com:vml" xmlns:wp14="http://schemas.microsoft.com/office/word/2010/wordprocessingDrawing" xmlns:wp="http://schemas.openxmlformats.org/drawingml/2006/wordprocessingDrawing" xmlns:w10="urn:schemas-microsoft-com:office:word" xmlns:w="http://schemas.openxmlformats.org/wordprocessingml/2006/main" xmlns:w14="http://schemas.microsoft.com/office/word/2010/wordml" xmlns:wpg="http://schemas.microsoft.com/office/word/2010/wordprocessingGroup" xmlns:wpi="http://schemas.microsoft.com/office/word/2010/wordprocessingInk" xmlns:wne="http://schemas.microsoft.com/office/word/2006/wordml" xmlns:wps="http://schemas.microsoft.com/office/word/2010/wordprocessingShape" mc:Ignorable="w14 wp14">
+  <w:abstractNum w:abstractNumId="0">
+    <w:nsid w:val="188F5A4C"/>
+    <w:multiLevelType w:val="hybridMultilevel"/>
+    <w:tmpl w:val="CB389976"/>
+    <w:lvl w:ilvl="0" w:tplc="A2947F44">
+      <w:start w:val="1"/>
+      <w:numFmt w:val="decimal"/>
+      <w:lvlText w:val="%1."/>
+      <w:lvlJc w:val="left"/>
+      <w:pPr>
+        <w:ind w:left="1381" w:hanging="360"/>
+      </w:pPr>
+      <w:rPr>
+        <w:rFonts w:hint="default"/>
+      </w:rPr>
+    </w:lvl>
+    <w:lvl w:ilvl="1" w:tplc="04090019" w:tentative="1">
+      <w:start w:val="1"/>
+      <w:numFmt w:val="lowerLetter"/>
+      <w:lvlText w:val="%2."/>
+      <w:lvlJc w:val="left"/>
+      <w:pPr>
+        <w:ind w:left="2101" w:hanging="360"/>
+      </w:pPr>
+    </w:lvl>
+    <w:lvl w:ilvl="2" w:tplc="0409001B" w:tentative="1">
+      <w:start w:val="1"/>
+      <w:numFmt w:val="lowerRoman"/>
+      <w:lvlText w:val="%3."/>
+      <w:lvlJc w:val="right"/>
+      <w:pPr>
+        <w:ind w:left="2821" w:hanging="180"/>
+      </w:pPr>
+    </w:lvl>
+    <w:lvl w:ilvl="3" w:tplc="0409000F" w:tentative="1">
+      <w:start w:val="1"/>
+      <w:numFmt w:val="decimal"/>
+      <w:lvlText w:val="%4."/>
+      <w:lvlJc w:val="left"/>
+      <w:pPr>
+        <w:ind w:left="3541" w:hanging="360"/>
+      </w:pPr>
+    </w:lvl>
+    <w:lvl w:ilvl="4" w:tplc="04090019" w:tentative="1">
+      <w:start w:val="1"/>
+      <w:numFmt w:val="lowerLetter"/>
+      <w:lvlText w:val="%5."/>
+      <w:lvlJc w:val="left"/>
+      <w:pPr>
+        <w:ind w:left="4261" w:hanging="360"/>
+      </w:pPr>
+    </w:lvl>
+    <w:lvl w:ilvl="5" w:tplc="0409001B" w:tentative="1">
+      <w:start w:val="1"/>
+      <w:numFmt w:val="lowerRoman"/>
+      <w:lvlText w:val="%6."/>
+      <w:lvlJc w:val="right"/>
+      <w:pPr>
+        <w:ind w:left="4981" w:hanging="180"/>
+      </w:pPr>
+    </w:lvl>
+    <w:lvl w:ilvl="6" w:tplc="0409000F" w:tentative="1">
+      <w:start w:val="1"/>
+      <w:numFmt w:val="decimal"/>
+      <w:lvlText w:val="%7."/>
+      <w:lvlJc w:val="left"/>
+      <w:pPr>
+        <w:ind w:left="5701" w:hanging="360"/>
+      </w:pPr>
+    </w:lvl>
+    <w:lvl w:ilvl="7" w:tplc="04090019" w:tentative="1">
+      <w:start w:val="1"/>
+      <w:numFmt w:val="lowerLetter"/>
+      <w:lvlText w:val="%8."/>
+      <w:lvlJc w:val="left"/>
+      <w:pPr>
+        <w:ind w:left="6421" w:hanging="360"/>
+      </w:pPr>
+    </w:lvl>
+    <w:lvl w:ilvl="8" w:tplc="0409001B" w:tentative="1">
+      <w:start w:val="1"/>
+      <w:numFmt w:val="lowerRoman"/>
+      <w:lvlText w:val="%9."/>
+      <w:lvlJc w:val="right"/>
+      <w:pPr>
+        <w:ind w:left="7141" w:hanging="180"/>
+      </w:pPr>
+    </w:lvl>
+  </w:abstractNum>
+  <w:num w:numId="1">
+    <w:abstractNumId w:val="0"/>
+  </w:num>
+</w:numbering>
 </file>
 
 <file path=word/styles.xml><?xml version="1.0" encoding="utf-8"?>

</xml_diff>

<commit_message>
print chapter 1-3 send to UI
</commit_message>
<xml_diff>
--- a/chapter1.docx
+++ b/chapter1.docx
@@ -7,16 +7,18 @@
         <w:pStyle w:val="NoSpacing"/>
         <w:jc w:val="center"/>
         <w:rPr>
-          <w:rFonts w:asciiTheme="majorBidi" w:hAnsiTheme="majorBidi" w:cstheme="majorBidi"/>
+          <w:rFonts w:ascii="Angsana New" w:hAnsi="Angsana New" w:cs="Angsana New"/>
           <w:b/>
           <w:bCs/>
           <w:sz w:val="40"/>
           <w:szCs w:val="40"/>
         </w:rPr>
       </w:pPr>
-      <w:r>
-        <w:rPr>
-          <w:rFonts w:asciiTheme="majorBidi" w:hAnsiTheme="majorBidi" w:cstheme="majorBidi"/>
+      <w:bookmarkStart w:id="0" w:name="_GoBack"/>
+      <w:bookmarkEnd w:id="0"/>
+      <w:r>
+        <w:rPr>
+          <w:rFonts w:ascii="Angsana New" w:hAnsi="Angsana New" w:cs="Angsana New"/>
           <w:b/>
           <w:bCs/>
           <w:sz w:val="40"/>
@@ -27,7 +29,7 @@
       </w:r>
       <w:r>
         <w:rPr>
-          <w:rFonts w:asciiTheme="majorBidi" w:hAnsiTheme="majorBidi" w:cstheme="majorBidi"/>
+          <w:rFonts w:ascii="Angsana New" w:hAnsi="Angsana New" w:cs="Angsana New"/>
           <w:b/>
           <w:bCs/>
           <w:sz w:val="40"/>
@@ -41,14 +43,14 @@
         <w:pStyle w:val="NoSpacing"/>
         <w:jc w:val="center"/>
         <w:rPr>
-          <w:rFonts w:asciiTheme="majorBidi" w:hAnsiTheme="majorBidi" w:cstheme="majorBidi"/>
-          <w:sz w:val="32"/>
-          <w:szCs w:val="32"/>
-        </w:rPr>
-      </w:pPr>
-      <w:r>
-        <w:rPr>
-          <w:rFonts w:asciiTheme="majorBidi" w:hAnsiTheme="majorBidi" w:cstheme="majorBidi"/>
+          <w:rFonts w:ascii="Angsana New" w:hAnsi="Angsana New" w:cs="Angsana New"/>
+          <w:sz w:val="32"/>
+          <w:szCs w:val="32"/>
+        </w:rPr>
+      </w:pPr>
+      <w:r>
+        <w:rPr>
+          <w:rFonts w:ascii="Angsana New" w:hAnsi="Angsana New" w:cs="Angsana New"/>
           <w:b/>
           <w:bCs/>
           <w:sz w:val="40"/>
@@ -63,7 +65,7 @@
         <w:pStyle w:val="NoSpacing"/>
         <w:jc w:val="thaiDistribute"/>
         <w:rPr>
-          <w:rFonts w:asciiTheme="majorBidi" w:hAnsiTheme="majorBidi" w:cstheme="majorBidi"/>
+          <w:rFonts w:ascii="Angsana New" w:hAnsi="Angsana New" w:cs="Angsana New"/>
           <w:sz w:val="32"/>
           <w:szCs w:val="32"/>
         </w:rPr>
@@ -74,7 +76,7 @@
         <w:pStyle w:val="NoSpacing"/>
         <w:jc w:val="thaiDistribute"/>
         <w:rPr>
-          <w:rFonts w:asciiTheme="majorBidi" w:hAnsiTheme="majorBidi" w:cstheme="majorBidi"/>
+          <w:rFonts w:ascii="Angsana New" w:hAnsi="Angsana New" w:cs="Angsana New"/>
           <w:sz w:val="32"/>
           <w:szCs w:val="32"/>
         </w:rPr>
@@ -85,12 +87,11 @@
         <w:pStyle w:val="NoSpacing"/>
         <w:jc w:val="thaiDistribute"/>
         <w:rPr>
-          <w:rFonts w:asciiTheme="majorBidi" w:hAnsiTheme="majorBidi" w:cstheme="majorBidi"/>
-          <w:sz w:val="32"/>
-          <w:szCs w:val="32"/>
-        </w:rPr>
-      </w:pPr>
-      <w:proofErr w:type="gramStart"/>
+          <w:rFonts w:ascii="Angsana New" w:hAnsi="Angsana New" w:cs="Angsana New"/>
+          <w:sz w:val="32"/>
+          <w:szCs w:val="32"/>
+        </w:rPr>
+      </w:pPr>
       <w:r>
         <w:rPr>
           <w:rFonts w:ascii="Angsana New" w:hAnsi="Angsana New" w:cs="Angsana New"/>
@@ -132,7 +133,6 @@
         </w:rPr>
         <w:t>ที่มาและความสำคัญของปัญหา</w:t>
       </w:r>
-      <w:proofErr w:type="gramEnd"/>
     </w:p>
     <w:p>
       <w:pPr>
@@ -140,14 +140,14 @@
         <w:ind w:firstLine="1021"/>
         <w:jc w:val="thaiDistribute"/>
         <w:rPr>
-          <w:rFonts w:asciiTheme="majorBidi" w:hAnsiTheme="majorBidi" w:cstheme="majorBidi"/>
-          <w:sz w:val="32"/>
-          <w:szCs w:val="32"/>
-        </w:rPr>
-      </w:pPr>
-      <w:r>
-        <w:rPr>
-          <w:rFonts w:asciiTheme="majorBidi" w:hAnsiTheme="majorBidi" w:cstheme="majorBidi"/>
+          <w:rFonts w:ascii="Angsana New" w:hAnsi="Angsana New" w:cs="Angsana New"/>
+          <w:sz w:val="32"/>
+          <w:szCs w:val="32"/>
+        </w:rPr>
+      </w:pPr>
+      <w:r>
+        <w:rPr>
+          <w:rFonts w:ascii="Angsana New" w:hAnsi="Angsana New" w:cs="Angsana New"/>
           <w:sz w:val="32"/>
           <w:szCs w:val="32"/>
           <w:cs/>
@@ -156,7 +156,7 @@
       </w:r>
       <w:r>
         <w:rPr>
-          <w:rFonts w:asciiTheme="majorBidi" w:hAnsiTheme="majorBidi" w:cstheme="majorBidi" w:hint="cs"/>
+          <w:rFonts w:ascii="Angsana New" w:hAnsi="Angsana New" w:cs="Angsana New" w:hint="cs"/>
           <w:sz w:val="32"/>
           <w:szCs w:val="32"/>
           <w:cs/>
@@ -165,7 +165,7 @@
       </w:r>
       <w:r>
         <w:rPr>
-          <w:rFonts w:asciiTheme="majorBidi" w:hAnsiTheme="majorBidi" w:cstheme="majorBidi"/>
+          <w:rFonts w:ascii="Angsana New" w:hAnsi="Angsana New" w:cs="Angsana New"/>
           <w:sz w:val="32"/>
           <w:szCs w:val="32"/>
           <w:cs/>
@@ -179,14 +179,14 @@
         <w:ind w:firstLine="1021"/>
         <w:jc w:val="thaiDistribute"/>
         <w:rPr>
-          <w:rFonts w:asciiTheme="majorBidi" w:hAnsiTheme="majorBidi" w:cstheme="majorBidi"/>
-          <w:sz w:val="32"/>
-          <w:szCs w:val="32"/>
-        </w:rPr>
-      </w:pPr>
-      <w:r>
-        <w:rPr>
-          <w:rFonts w:asciiTheme="majorBidi" w:hAnsiTheme="majorBidi" w:cstheme="majorBidi"/>
+          <w:rFonts w:ascii="Angsana New" w:hAnsi="Angsana New" w:cs="Angsana New"/>
+          <w:sz w:val="32"/>
+          <w:szCs w:val="32"/>
+        </w:rPr>
+      </w:pPr>
+      <w:r>
+        <w:rPr>
+          <w:rFonts w:ascii="Angsana New" w:hAnsi="Angsana New" w:cs="Angsana New"/>
           <w:sz w:val="32"/>
           <w:szCs w:val="32"/>
         </w:rPr>
@@ -194,7 +194,7 @@
       </w:r>
       <w:r>
         <w:rPr>
-          <w:rFonts w:asciiTheme="majorBidi" w:hAnsiTheme="majorBidi" w:cstheme="majorBidi"/>
+          <w:rFonts w:ascii="Angsana New" w:hAnsi="Angsana New" w:cs="Angsana New"/>
           <w:sz w:val="32"/>
           <w:szCs w:val="32"/>
           <w:cs/>
@@ -208,15 +208,15 @@
         <w:ind w:firstLine="1021"/>
         <w:jc w:val="thaiDistribute"/>
         <w:rPr>
-          <w:rFonts w:asciiTheme="majorBidi" w:hAnsiTheme="majorBidi" w:cstheme="majorBidi"/>
-          <w:sz w:val="32"/>
-          <w:szCs w:val="32"/>
-          <w:cs/>
-        </w:rPr>
-      </w:pPr>
-      <w:r>
-        <w:rPr>
-          <w:rFonts w:asciiTheme="majorBidi" w:hAnsiTheme="majorBidi" w:cstheme="majorBidi"/>
+          <w:rFonts w:ascii="Angsana New" w:hAnsi="Angsana New" w:cs="Angsana New"/>
+          <w:sz w:val="32"/>
+          <w:szCs w:val="32"/>
+          <w:cs/>
+        </w:rPr>
+      </w:pPr>
+      <w:r>
+        <w:rPr>
+          <w:rFonts w:ascii="Angsana New" w:hAnsi="Angsana New" w:cs="Angsana New"/>
           <w:sz w:val="32"/>
           <w:szCs w:val="32"/>
           <w:cs/>
@@ -225,7 +225,7 @@
       </w:r>
       <w:r>
         <w:rPr>
-          <w:rFonts w:asciiTheme="majorBidi" w:hAnsiTheme="majorBidi" w:cstheme="majorBidi" w:hint="cs"/>
+          <w:rFonts w:ascii="Angsana New" w:hAnsi="Angsana New" w:cs="Angsana New" w:hint="cs"/>
           <w:sz w:val="32"/>
           <w:szCs w:val="32"/>
           <w:cs/>
@@ -234,16 +234,34 @@
       </w:r>
       <w:r>
         <w:rPr>
-          <w:rFonts w:asciiTheme="majorBidi" w:hAnsiTheme="majorBidi" w:cstheme="majorBidi"/>
-          <w:sz w:val="32"/>
-          <w:szCs w:val="32"/>
-          <w:cs/>
-        </w:rPr>
-        <w:t>เห็นถึงความสำคัญของพลังงานไฟฟ้าที่สูญเสียไปโดยเปล่าประโยชน์ในขณะที่ไม่ได้ใช้งานเครื่องคอมพิวเตอร์ ดังนั้น จึงต้องการกระตุ้นให้เกิดจิตสำนึกในการประหยัดพลังงานการใช้ไฟฟ้าและใช้คอมพิวเตอร์ให้เกิดประโยชน์สูงสุด  ทางผู้จัดทำจึงมีแนวคิด ในการทำซอฟแวร์ตรวจสอบการใช้ไฟฟ้าของ เครื่องคอมพิวเตอร์เพื่อเก็บข้อมูล การใช้ไฟฟ้าในระหว่างที่ไม่ได้ใช้งาน  อีกทั้งยังให้นักศึกษาหรือผู้ที่สนใจได้เข้ามาศึกษาค้นคว้าหาข้อมูล และสามารถนำไปใช้พัฒนาต่อยอดได้</w:t>
-      </w:r>
-      <w:r>
-        <w:rPr>
-          <w:rFonts w:asciiTheme="majorBidi" w:hAnsiTheme="majorBidi" w:cstheme="majorBidi"/>
+          <w:rFonts w:ascii="Angsana New" w:hAnsi="Angsana New" w:cs="Angsana New"/>
+          <w:sz w:val="32"/>
+          <w:szCs w:val="32"/>
+          <w:cs/>
+        </w:rPr>
+        <w:t>เห็นถึงความสำคัญของพลังงานไฟฟ้าที่สูญเสียไปโดยเปล่าประโยชน์ในขณะที่ไม่ได้ใช้งานเครื่องคอมพิวเตอร์ ดังนั้น จึงต้องการกระตุ้นให้เกิดจิตสำนึกในการประหยัดพลังงานการใช้ไฟฟ้าและใช้คอมพิวเตอร์ให้เกิดประโยชน์สูงสุด  ทางผู้จัดทำจึงมีแนวคิด ในการทำ</w:t>
+      </w:r>
+      <w:r>
+        <w:rPr>
+          <w:rFonts w:ascii="Angsana New" w:hAnsi="Angsana New" w:cs="Angsana New"/>
+          <w:sz w:val="32"/>
+          <w:szCs w:val="32"/>
+          <w:cs/>
+        </w:rPr>
+        <w:t>ซอฟต์แวร์</w:t>
+      </w:r>
+      <w:r>
+        <w:rPr>
+          <w:rFonts w:ascii="Angsana New" w:hAnsi="Angsana New" w:cs="Angsana New"/>
+          <w:sz w:val="32"/>
+          <w:szCs w:val="32"/>
+          <w:cs/>
+        </w:rPr>
+        <w:t>ตรวจสอบการใช้ไฟฟ้าของ เครื่องคอมพิวเตอร์เพื่อเก็บข้อมูล การใช้ไฟฟ้าในระหว่างที่ไม่ได้ใช้งาน  อีกทั้งยังให้นักศึกษาหรือผู้ที่สนใจได้เข้ามาศึกษาค้นคว้าหาข้อมูล และสามารถนำไปใช้พัฒนาต่อยอดได้</w:t>
+      </w:r>
+      <w:r>
+        <w:rPr>
+          <w:rFonts w:ascii="Angsana New" w:hAnsi="Angsana New" w:cs="Angsana New"/>
           <w:sz w:val="32"/>
           <w:szCs w:val="32"/>
           <w:cs/>
@@ -255,7 +273,7 @@
       <w:pPr>
         <w:pStyle w:val="NoSpacing"/>
         <w:rPr>
-          <w:rFonts w:asciiTheme="majorBidi" w:hAnsiTheme="majorBidi" w:cstheme="majorBidi"/>
+          <w:rFonts w:ascii="Angsana New" w:hAnsi="Angsana New" w:cs="Angsana New"/>
           <w:sz w:val="32"/>
           <w:szCs w:val="32"/>
         </w:rPr>
@@ -266,12 +284,11 @@
         <w:pStyle w:val="NoSpacing"/>
         <w:jc w:val="thaiDistribute"/>
         <w:rPr>
-          <w:rFonts w:asciiTheme="majorBidi" w:hAnsiTheme="majorBidi" w:cstheme="majorBidi"/>
-          <w:sz w:val="32"/>
-          <w:szCs w:val="32"/>
-        </w:rPr>
-      </w:pPr>
-      <w:proofErr w:type="gramStart"/>
+          <w:rFonts w:ascii="Angsana New" w:hAnsi="Angsana New" w:cs="Angsana New"/>
+          <w:sz w:val="32"/>
+          <w:szCs w:val="32"/>
+        </w:rPr>
+      </w:pPr>
       <w:r>
         <w:rPr>
           <w:rFonts w:ascii="Angsana New" w:hAnsi="Angsana New" w:cs="Angsana New"/>
@@ -293,124 +310,63 @@
         </w:rPr>
         <w:t>วัตถุประสงค์ของโครงงาน</w:t>
       </w:r>
-      <w:proofErr w:type="gramEnd"/>
     </w:p>
     <w:p>
       <w:pPr>
         <w:pStyle w:val="NoSpacing"/>
         <w:ind w:firstLine="1021"/>
-        <w:jc w:val="thaiDistribute"/>
-        <w:rPr>
-          <w:rFonts w:asciiTheme="majorBidi" w:hAnsiTheme="majorBidi" w:cstheme="majorBidi"/>
-          <w:sz w:val="32"/>
-          <w:szCs w:val="32"/>
-        </w:rPr>
-      </w:pPr>
-      <w:r>
-        <w:rPr>
-          <w:rFonts w:asciiTheme="majorBidi" w:hAnsiTheme="majorBidi" w:cstheme="majorBidi"/>
-          <w:sz w:val="32"/>
-          <w:szCs w:val="32"/>
-          <w:cs/>
-        </w:rPr>
-        <w:t xml:space="preserve">1.2.1 </w:t>
-      </w:r>
-      <w:r>
-        <w:rPr>
-          <w:rFonts w:asciiTheme="majorBidi" w:hAnsiTheme="majorBidi" w:cstheme="majorBidi"/>
-          <w:sz w:val="32"/>
-          <w:szCs w:val="32"/>
-        </w:rPr>
-        <w:t xml:space="preserve"> </w:t>
-      </w:r>
-      <w:r>
-        <w:rPr>
-          <w:rFonts w:asciiTheme="majorBidi" w:hAnsiTheme="majorBidi" w:cstheme="majorBidi"/>
-          <w:sz w:val="32"/>
-          <w:szCs w:val="32"/>
-          <w:cs/>
-        </w:rPr>
-        <w:t xml:space="preserve">เพื่อศึกษาพฤติกรรมของพนักงานต่อการใช้คอมพิวเตอร์ </w:t>
-      </w:r>
-    </w:p>
-    <w:p>
-      <w:pPr>
-        <w:pStyle w:val="NoSpacing"/>
-        <w:ind w:firstLine="1021"/>
-        <w:jc w:val="thaiDistribute"/>
-        <w:rPr>
-          <w:rFonts w:asciiTheme="majorBidi" w:hAnsiTheme="majorBidi" w:cstheme="majorBidi"/>
-          <w:sz w:val="32"/>
-          <w:szCs w:val="32"/>
-        </w:rPr>
-      </w:pPr>
-      <w:proofErr w:type="gramStart"/>
-      <w:r>
-        <w:rPr>
-          <w:rFonts w:asciiTheme="majorBidi" w:hAnsiTheme="majorBidi" w:cstheme="majorBidi"/>
-          <w:sz w:val="32"/>
-          <w:szCs w:val="32"/>
-        </w:rPr>
-        <w:t xml:space="preserve">1.2.2 </w:t>
-      </w:r>
-      <w:r>
-        <w:rPr>
-          <w:rFonts w:asciiTheme="majorBidi" w:hAnsiTheme="majorBidi" w:cstheme="majorBidi"/>
-          <w:sz w:val="32"/>
-          <w:szCs w:val="32"/>
-        </w:rPr>
-        <w:t xml:space="preserve"> </w:t>
-      </w:r>
-      <w:r>
-        <w:rPr>
-          <w:rFonts w:asciiTheme="majorBidi" w:hAnsiTheme="majorBidi" w:cstheme="majorBidi"/>
-          <w:sz w:val="32"/>
-          <w:szCs w:val="32"/>
-          <w:cs/>
-        </w:rPr>
-        <w:t>เพื่อศึกษาการสิ้นเปลืองพลังงานของการใช้คอมพิวเตอร์ในพนักงานขององค์กร</w:t>
-      </w:r>
-      <w:proofErr w:type="gramEnd"/>
-    </w:p>
-    <w:p>
-      <w:pPr>
-        <w:pStyle w:val="NoSpacing"/>
-        <w:ind w:firstLine="1021"/>
-        <w:rPr>
-          <w:rFonts w:asciiTheme="majorBidi" w:hAnsiTheme="majorBidi" w:cstheme="majorBidi"/>
-          <w:sz w:val="32"/>
-          <w:szCs w:val="32"/>
-        </w:rPr>
-      </w:pPr>
-      <w:proofErr w:type="gramStart"/>
-      <w:r>
-        <w:rPr>
-          <w:rFonts w:asciiTheme="majorBidi" w:hAnsiTheme="majorBidi" w:cstheme="majorBidi"/>
-          <w:sz w:val="32"/>
-          <w:szCs w:val="32"/>
-        </w:rPr>
-        <w:t xml:space="preserve">1.2.3 </w:t>
-      </w:r>
-      <w:r>
-        <w:rPr>
-          <w:rFonts w:asciiTheme="majorBidi" w:hAnsiTheme="majorBidi" w:cstheme="majorBidi"/>
-          <w:sz w:val="32"/>
-          <w:szCs w:val="32"/>
-        </w:rPr>
-        <w:t xml:space="preserve"> </w:t>
-      </w:r>
-      <w:r>
-        <w:rPr>
-          <w:rFonts w:asciiTheme="majorBidi" w:hAnsiTheme="majorBidi" w:cstheme="majorBidi" w:hint="cs"/>
-          <w:sz w:val="32"/>
-          <w:szCs w:val="32"/>
-          <w:cs/>
-        </w:rPr>
-        <w:t>เพื่อพัฒนาซอฟแวร์เพื่อการติดตามพฤติกรรมของพนั</w:t>
-      </w:r>
-      <w:r>
-        <w:rPr>
-          <w:rFonts w:asciiTheme="majorBidi" w:hAnsiTheme="majorBidi" w:cstheme="majorBidi" w:hint="cs"/>
+        <w:rPr>
+          <w:rFonts w:ascii="Angsana New" w:hAnsi="Angsana New" w:cs="Angsana New"/>
+          <w:sz w:val="32"/>
+          <w:szCs w:val="32"/>
+        </w:rPr>
+      </w:pPr>
+      <w:r>
+        <w:rPr>
+          <w:rFonts w:ascii="Angsana New" w:hAnsi="Angsana New" w:cs="Angsana New"/>
+          <w:sz w:val="32"/>
+          <w:szCs w:val="32"/>
+        </w:rPr>
+        <w:t>1.2.1</w:t>
+      </w:r>
+      <w:r>
+        <w:rPr>
+          <w:rFonts w:ascii="Angsana New" w:hAnsi="Angsana New" w:cs="Angsana New"/>
+          <w:sz w:val="32"/>
+          <w:szCs w:val="32"/>
+        </w:rPr>
+        <w:t xml:space="preserve">  </w:t>
+      </w:r>
+      <w:r>
+        <w:rPr>
+          <w:rFonts w:ascii="Angsana New" w:hAnsi="Angsana New" w:cs="Angsana New" w:hint="cs"/>
+          <w:sz w:val="32"/>
+          <w:szCs w:val="32"/>
+          <w:cs/>
+        </w:rPr>
+        <w:t>เพื่อพัฒนาซอฟ</w:t>
+      </w:r>
+      <w:r>
+        <w:rPr>
+          <w:rFonts w:ascii="Angsana New" w:hAnsi="Angsana New" w:cs="Angsana New" w:hint="cs"/>
+          <w:sz w:val="32"/>
+          <w:szCs w:val="32"/>
+          <w:cs/>
+        </w:rPr>
+        <w:t>ต์</w:t>
+      </w:r>
+      <w:r>
+        <w:rPr>
+          <w:rFonts w:ascii="Angsana New" w:hAnsi="Angsana New" w:cs="Angsana New" w:hint="cs"/>
+          <w:sz w:val="32"/>
+          <w:szCs w:val="32"/>
+          <w:cs/>
+        </w:rPr>
+        <w:t>แวร์เพื่อการติดตามพฤติกรรมของพนั</w:t>
+      </w:r>
+      <w:r>
+        <w:rPr>
+          <w:rFonts w:ascii="Angsana New" w:hAnsi="Angsana New" w:cs="Angsana New" w:hint="cs"/>
           <w:sz w:val="32"/>
           <w:szCs w:val="32"/>
           <w:cs/>
@@ -419,20 +375,19 @@
       </w:r>
       <w:r>
         <w:rPr>
-          <w:rFonts w:asciiTheme="majorBidi" w:hAnsiTheme="majorBidi" w:cstheme="majorBidi" w:hint="cs"/>
+          <w:rFonts w:ascii="Angsana New" w:hAnsi="Angsana New" w:cs="Angsana New" w:hint="cs"/>
           <w:sz w:val="32"/>
           <w:szCs w:val="32"/>
           <w:cs/>
         </w:rPr>
         <w:t>เครื่องคอมพิวเตอร์</w:t>
       </w:r>
-      <w:proofErr w:type="gramEnd"/>
-    </w:p>
-    <w:p>
-      <w:pPr>
-        <w:pStyle w:val="NoSpacing"/>
-        <w:rPr>
-          <w:rFonts w:asciiTheme="majorBidi" w:hAnsiTheme="majorBidi" w:cstheme="majorBidi"/>
+    </w:p>
+    <w:p>
+      <w:pPr>
+        <w:pStyle w:val="NoSpacing"/>
+        <w:rPr>
+          <w:rFonts w:ascii="Angsana New" w:hAnsi="Angsana New" w:cs="Angsana New"/>
           <w:sz w:val="32"/>
           <w:szCs w:val="32"/>
         </w:rPr>
@@ -452,12 +407,11 @@
         <w:pStyle w:val="NoSpacing"/>
         <w:jc w:val="thaiDistribute"/>
         <w:rPr>
-          <w:rFonts w:asciiTheme="majorBidi" w:hAnsiTheme="majorBidi" w:cstheme="majorBidi"/>
-          <w:sz w:val="32"/>
-          <w:szCs w:val="32"/>
-        </w:rPr>
-      </w:pPr>
-      <w:proofErr w:type="gramStart"/>
+          <w:rFonts w:ascii="Angsana New" w:hAnsi="Angsana New" w:cs="Angsana New"/>
+          <w:sz w:val="32"/>
+          <w:szCs w:val="32"/>
+        </w:rPr>
+      </w:pPr>
       <w:r>
         <w:rPr>
           <w:rFonts w:ascii="Angsana New" w:hAnsi="Angsana New" w:cs="Angsana New"/>
@@ -480,7 +434,6 @@
         </w:rPr>
         <w:t>ขอบเขตของโครงงาน</w:t>
       </w:r>
-      <w:proofErr w:type="gramEnd"/>
     </w:p>
     <w:p>
       <w:pPr>
@@ -488,14 +441,14 @@
         <w:ind w:firstLine="1021"/>
         <w:jc w:val="thaiDistribute"/>
         <w:rPr>
-          <w:rFonts w:asciiTheme="majorBidi" w:hAnsiTheme="majorBidi" w:cstheme="majorBidi"/>
-          <w:sz w:val="32"/>
-          <w:szCs w:val="32"/>
-        </w:rPr>
-      </w:pPr>
-      <w:r>
-        <w:rPr>
-          <w:rFonts w:asciiTheme="majorBidi" w:hAnsiTheme="majorBidi" w:cstheme="majorBidi"/>
+          <w:rFonts w:ascii="Angsana New" w:hAnsi="Angsana New" w:cs="Angsana New"/>
+          <w:sz w:val="32"/>
+          <w:szCs w:val="32"/>
+        </w:rPr>
+      </w:pPr>
+      <w:r>
+        <w:rPr>
+          <w:rFonts w:ascii="Angsana New" w:hAnsi="Angsana New" w:cs="Angsana New"/>
           <w:sz w:val="32"/>
           <w:szCs w:val="32"/>
           <w:cs/>
@@ -504,7 +457,7 @@
       </w:r>
       <w:r>
         <w:rPr>
-          <w:rFonts w:asciiTheme="majorBidi" w:hAnsiTheme="majorBidi" w:cstheme="majorBidi"/>
+          <w:rFonts w:ascii="Angsana New" w:hAnsi="Angsana New" w:cs="Angsana New"/>
           <w:sz w:val="32"/>
           <w:szCs w:val="32"/>
         </w:rPr>
@@ -520,14 +473,14 @@
         </w:numPr>
         <w:jc w:val="thaiDistribute"/>
         <w:rPr>
-          <w:rFonts w:asciiTheme="majorBidi" w:hAnsiTheme="majorBidi" w:cstheme="majorBidi"/>
-          <w:sz w:val="32"/>
-          <w:szCs w:val="32"/>
-        </w:rPr>
-      </w:pPr>
-      <w:r>
-        <w:rPr>
-          <w:rFonts w:asciiTheme="majorBidi" w:hAnsiTheme="majorBidi" w:cstheme="majorBidi"/>
+          <w:rFonts w:ascii="Angsana New" w:hAnsi="Angsana New" w:cs="Angsana New"/>
+          <w:sz w:val="32"/>
+          <w:szCs w:val="32"/>
+        </w:rPr>
+      </w:pPr>
+      <w:r>
+        <w:rPr>
+          <w:rFonts w:ascii="Angsana New" w:hAnsi="Angsana New" w:cs="Angsana New"/>
           <w:sz w:val="32"/>
           <w:szCs w:val="32"/>
           <w:cs/>
@@ -540,14 +493,14 @@
         <w:pStyle w:val="NoSpacing"/>
         <w:ind w:left="1022" w:firstLine="1021"/>
         <w:rPr>
-          <w:rFonts w:asciiTheme="majorBidi" w:hAnsiTheme="majorBidi" w:cstheme="majorBidi"/>
-          <w:sz w:val="32"/>
-          <w:szCs w:val="32"/>
-        </w:rPr>
-      </w:pPr>
-      <w:r>
-        <w:rPr>
-          <w:rFonts w:asciiTheme="majorBidi" w:hAnsiTheme="majorBidi" w:cstheme="majorBidi"/>
+          <w:rFonts w:ascii="Angsana New" w:hAnsi="Angsana New" w:cs="Angsana New"/>
+          <w:sz w:val="32"/>
+          <w:szCs w:val="32"/>
+        </w:rPr>
+      </w:pPr>
+      <w:r>
+        <w:rPr>
+          <w:rFonts w:ascii="Angsana New" w:hAnsi="Angsana New" w:cs="Angsana New"/>
           <w:sz w:val="32"/>
           <w:szCs w:val="32"/>
         </w:rPr>
@@ -555,7 +508,7 @@
       </w:r>
       <w:r>
         <w:rPr>
-          <w:rFonts w:asciiTheme="majorBidi" w:hAnsiTheme="majorBidi" w:cstheme="majorBidi"/>
+          <w:rFonts w:ascii="Angsana New" w:hAnsi="Angsana New" w:cs="Angsana New"/>
           <w:sz w:val="32"/>
           <w:szCs w:val="32"/>
           <w:cs/>
@@ -564,7 +517,7 @@
       </w:r>
       <w:r>
         <w:rPr>
-          <w:rFonts w:asciiTheme="majorBidi" w:hAnsiTheme="majorBidi" w:cstheme="majorBidi"/>
+          <w:rFonts w:ascii="Angsana New" w:hAnsi="Angsana New" w:cs="Angsana New"/>
           <w:sz w:val="32"/>
           <w:szCs w:val="32"/>
         </w:rPr>
@@ -572,7 +525,7 @@
       </w:r>
       <w:r>
         <w:rPr>
-          <w:rFonts w:asciiTheme="majorBidi" w:hAnsiTheme="majorBidi" w:cstheme="majorBidi"/>
+          <w:rFonts w:ascii="Angsana New" w:hAnsi="Angsana New" w:cs="Angsana New"/>
           <w:sz w:val="32"/>
           <w:szCs w:val="32"/>
           <w:cs/>
@@ -581,7 +534,7 @@
       </w:r>
       <w:r>
         <w:rPr>
-          <w:rFonts w:asciiTheme="majorBidi" w:hAnsiTheme="majorBidi" w:cstheme="majorBidi" w:hint="cs"/>
+          <w:rFonts w:ascii="Angsana New" w:hAnsi="Angsana New" w:cs="Angsana New" w:hint="cs"/>
           <w:sz w:val="32"/>
           <w:szCs w:val="32"/>
           <w:cs/>
@@ -590,7 +543,7 @@
       </w:r>
       <w:r>
         <w:rPr>
-          <w:rFonts w:asciiTheme="majorBidi" w:hAnsiTheme="majorBidi" w:cstheme="majorBidi" w:hint="cs"/>
+          <w:rFonts w:ascii="Angsana New" w:hAnsi="Angsana New" w:cs="Angsana New" w:hint="cs"/>
           <w:sz w:val="32"/>
           <w:szCs w:val="32"/>
           <w:cs/>
@@ -599,7 +552,7 @@
       </w:r>
       <w:r>
         <w:rPr>
-          <w:rFonts w:asciiTheme="majorBidi" w:hAnsiTheme="majorBidi" w:cstheme="majorBidi" w:hint="cs"/>
+          <w:rFonts w:ascii="Angsana New" w:hAnsi="Angsana New" w:cs="Angsana New" w:hint="cs"/>
           <w:sz w:val="32"/>
           <w:szCs w:val="32"/>
           <w:cs/>
@@ -608,7 +561,7 @@
       </w:r>
       <w:r>
         <w:rPr>
-          <w:rFonts w:asciiTheme="majorBidi" w:hAnsiTheme="majorBidi" w:cstheme="majorBidi"/>
+          <w:rFonts w:ascii="Angsana New" w:hAnsi="Angsana New" w:cs="Angsana New"/>
           <w:sz w:val="32"/>
           <w:szCs w:val="32"/>
           <w:cs/>
@@ -617,7 +570,7 @@
       </w:r>
       <w:r>
         <w:rPr>
-          <w:rFonts w:asciiTheme="majorBidi" w:hAnsiTheme="majorBidi" w:cstheme="majorBidi" w:hint="cs"/>
+          <w:rFonts w:ascii="Angsana New" w:hAnsi="Angsana New" w:cs="Angsana New" w:hint="cs"/>
           <w:sz w:val="32"/>
           <w:szCs w:val="32"/>
           <w:cs/>
@@ -630,15 +583,15 @@
         <w:pStyle w:val="NoSpacing"/>
         <w:ind w:left="1022" w:firstLine="1021"/>
         <w:rPr>
-          <w:rFonts w:asciiTheme="majorBidi" w:hAnsiTheme="majorBidi" w:cstheme="majorBidi"/>
-          <w:sz w:val="32"/>
-          <w:szCs w:val="32"/>
-          <w:cs/>
-        </w:rPr>
-      </w:pPr>
-      <w:r>
-        <w:rPr>
-          <w:rFonts w:asciiTheme="majorBidi" w:hAnsiTheme="majorBidi" w:cstheme="majorBidi"/>
+          <w:rFonts w:ascii="Angsana New" w:hAnsi="Angsana New" w:cs="Angsana New"/>
+          <w:sz w:val="32"/>
+          <w:szCs w:val="32"/>
+          <w:cs/>
+        </w:rPr>
+      </w:pPr>
+      <w:r>
+        <w:rPr>
+          <w:rFonts w:ascii="Angsana New" w:hAnsi="Angsana New" w:cs="Angsana New"/>
           <w:sz w:val="32"/>
           <w:szCs w:val="32"/>
         </w:rPr>
@@ -646,12 +599,32 @@
       </w:r>
       <w:r>
         <w:rPr>
-          <w:rFonts w:asciiTheme="majorBidi" w:hAnsiTheme="majorBidi" w:cstheme="majorBidi" w:hint="cs"/>
-          <w:sz w:val="32"/>
-          <w:szCs w:val="32"/>
-          <w:cs/>
-        </w:rPr>
-        <w:t>เรียกดูข้อมูลเครื่องคอมพิวเตอร์ที่ส่งข้อมูลมายังเซอเวอร์</w:t>
+          <w:rFonts w:ascii="Angsana New" w:hAnsi="Angsana New" w:cs="Angsana New" w:hint="cs"/>
+          <w:sz w:val="32"/>
+          <w:szCs w:val="32"/>
+          <w:cs/>
+        </w:rPr>
+        <w:t>เรียกดูข้อมูลเครื่องคอมพิวเตอร์ที่ส่งข้อมูลมายัง</w:t>
+      </w:r>
+      <w:r>
+        <w:rPr>
+          <w:rFonts w:ascii="Angsana New" w:hAnsi="Angsana New" w:cs="Angsana New"/>
+          <w:sz w:val="32"/>
+          <w:szCs w:val="32"/>
+          <w:cs/>
+        </w:rPr>
+        <w:t>เครื่องแม่ข่าย</w:t>
+      </w:r>
+      <w:r>
+        <w:rPr>
+          <w:rStyle w:val="apple-converted-space"/>
+          <w:rFonts w:ascii="Arial" w:hAnsi="Arial" w:cs="Arial"/>
+          <w:color w:val="000000"/>
+          <w:sz w:val="21"/>
+          <w:szCs w:val="21"/>
+          <w:shd w:val="clear" w:color="auto" w:fill="FFFFFF"/>
+        </w:rPr>
+        <w:t> </w:t>
       </w:r>
     </w:p>
     <w:p>
@@ -659,14 +632,14 @@
         <w:pStyle w:val="NoSpacing"/>
         <w:ind w:left="1022" w:firstLine="1021"/>
         <w:rPr>
-          <w:rFonts w:asciiTheme="majorBidi" w:hAnsiTheme="majorBidi" w:cstheme="majorBidi"/>
-          <w:sz w:val="32"/>
-          <w:szCs w:val="32"/>
-        </w:rPr>
-      </w:pPr>
-      <w:r>
-        <w:rPr>
-          <w:rFonts w:asciiTheme="majorBidi" w:hAnsiTheme="majorBidi" w:cstheme="majorBidi"/>
+          <w:rFonts w:ascii="Angsana New" w:hAnsi="Angsana New" w:cs="Angsana New"/>
+          <w:sz w:val="32"/>
+          <w:szCs w:val="32"/>
+        </w:rPr>
+      </w:pPr>
+      <w:r>
+        <w:rPr>
+          <w:rFonts w:ascii="Angsana New" w:hAnsi="Angsana New" w:cs="Angsana New"/>
           <w:sz w:val="32"/>
           <w:szCs w:val="32"/>
         </w:rPr>
@@ -674,7 +647,7 @@
       </w:r>
       <w:r>
         <w:rPr>
-          <w:rFonts w:asciiTheme="majorBidi" w:hAnsiTheme="majorBidi" w:cstheme="majorBidi"/>
+          <w:rFonts w:ascii="Angsana New" w:hAnsi="Angsana New" w:cs="Angsana New"/>
           <w:sz w:val="32"/>
           <w:szCs w:val="32"/>
           <w:cs/>
@@ -683,7 +656,7 @@
       </w:r>
       <w:r>
         <w:rPr>
-          <w:rFonts w:asciiTheme="majorBidi" w:hAnsiTheme="majorBidi" w:cstheme="majorBidi"/>
+          <w:rFonts w:ascii="Angsana New" w:hAnsi="Angsana New" w:cs="Angsana New"/>
           <w:sz w:val="32"/>
           <w:szCs w:val="32"/>
         </w:rPr>
@@ -691,7 +664,7 @@
       </w:r>
       <w:r>
         <w:rPr>
-          <w:rFonts w:asciiTheme="majorBidi" w:hAnsiTheme="majorBidi" w:cstheme="majorBidi" w:hint="cs"/>
+          <w:rFonts w:ascii="Angsana New" w:hAnsi="Angsana New" w:cs="Angsana New" w:hint="cs"/>
           <w:sz w:val="32"/>
           <w:szCs w:val="32"/>
           <w:cs/>
@@ -700,7 +673,7 @@
       </w:r>
       <w:r>
         <w:rPr>
-          <w:rFonts w:asciiTheme="majorBidi" w:hAnsiTheme="majorBidi" w:cstheme="majorBidi" w:hint="cs"/>
+          <w:rFonts w:ascii="Angsana New" w:hAnsi="Angsana New" w:cs="Angsana New" w:hint="cs"/>
           <w:sz w:val="32"/>
           <w:szCs w:val="32"/>
           <w:cs/>
@@ -713,15 +686,15 @@
         <w:pStyle w:val="NoSpacing"/>
         <w:ind w:left="1022" w:firstLine="1021"/>
         <w:rPr>
-          <w:rFonts w:asciiTheme="majorBidi" w:hAnsiTheme="majorBidi" w:cstheme="majorBidi"/>
-          <w:sz w:val="32"/>
-          <w:szCs w:val="32"/>
-          <w:cs/>
-        </w:rPr>
-      </w:pPr>
-      <w:r>
-        <w:rPr>
-          <w:rFonts w:asciiTheme="majorBidi" w:hAnsiTheme="majorBidi" w:cstheme="majorBidi"/>
+          <w:rFonts w:ascii="Angsana New" w:hAnsi="Angsana New" w:cs="Angsana New"/>
+          <w:sz w:val="32"/>
+          <w:szCs w:val="32"/>
+          <w:cs/>
+        </w:rPr>
+      </w:pPr>
+      <w:r>
+        <w:rPr>
+          <w:rFonts w:ascii="Angsana New" w:hAnsi="Angsana New" w:cs="Angsana New"/>
           <w:sz w:val="32"/>
           <w:szCs w:val="32"/>
         </w:rPr>
@@ -729,7 +702,7 @@
       </w:r>
       <w:r>
         <w:rPr>
-          <w:rFonts w:asciiTheme="majorBidi" w:hAnsiTheme="majorBidi" w:cstheme="majorBidi" w:hint="cs"/>
+          <w:rFonts w:ascii="Angsana New" w:hAnsi="Angsana New" w:cs="Angsana New" w:hint="cs"/>
           <w:sz w:val="32"/>
           <w:szCs w:val="32"/>
           <w:cs/>
@@ -738,7 +711,7 @@
       </w:r>
       <w:r>
         <w:rPr>
-          <w:rFonts w:asciiTheme="majorBidi" w:hAnsiTheme="majorBidi" w:cstheme="majorBidi" w:hint="cs"/>
+          <w:rFonts w:ascii="Angsana New" w:hAnsi="Angsana New" w:cs="Angsana New" w:hint="cs"/>
           <w:sz w:val="32"/>
           <w:szCs w:val="32"/>
           <w:cs/>
@@ -747,7 +720,7 @@
       </w:r>
       <w:r>
         <w:rPr>
-          <w:rFonts w:asciiTheme="majorBidi" w:hAnsiTheme="majorBidi" w:cstheme="majorBidi" w:hint="cs"/>
+          <w:rFonts w:ascii="Angsana New" w:hAnsi="Angsana New" w:cs="Angsana New" w:hint="cs"/>
           <w:sz w:val="32"/>
           <w:szCs w:val="32"/>
           <w:cs/>
@@ -761,14 +734,14 @@
         <w:ind w:firstLine="1021"/>
         <w:jc w:val="thaiDistribute"/>
         <w:rPr>
-          <w:rFonts w:asciiTheme="majorBidi" w:hAnsiTheme="majorBidi" w:cstheme="majorBidi"/>
-          <w:sz w:val="32"/>
-          <w:szCs w:val="32"/>
-        </w:rPr>
-      </w:pPr>
-      <w:r>
-        <w:rPr>
-          <w:rFonts w:asciiTheme="majorBidi" w:hAnsiTheme="majorBidi" w:cstheme="majorBidi"/>
+          <w:rFonts w:ascii="Angsana New" w:hAnsi="Angsana New" w:cs="Angsana New"/>
+          <w:sz w:val="32"/>
+          <w:szCs w:val="32"/>
+        </w:rPr>
+      </w:pPr>
+      <w:r>
+        <w:rPr>
+          <w:rFonts w:ascii="Angsana New" w:hAnsi="Angsana New" w:cs="Angsana New"/>
           <w:sz w:val="32"/>
           <w:szCs w:val="32"/>
         </w:rPr>
@@ -776,7 +749,7 @@
       </w:r>
       <w:r>
         <w:rPr>
-          <w:rFonts w:asciiTheme="majorBidi" w:hAnsiTheme="majorBidi" w:cstheme="majorBidi"/>
+          <w:rFonts w:ascii="Angsana New" w:hAnsi="Angsana New" w:cs="Angsana New"/>
           <w:sz w:val="32"/>
           <w:szCs w:val="32"/>
         </w:rPr>
@@ -784,7 +757,7 @@
       </w:r>
       <w:r>
         <w:rPr>
-          <w:rFonts w:asciiTheme="majorBidi" w:hAnsiTheme="majorBidi" w:cstheme="majorBidi"/>
+          <w:rFonts w:ascii="Angsana New" w:hAnsi="Angsana New" w:cs="Angsana New"/>
           <w:sz w:val="32"/>
           <w:szCs w:val="32"/>
           <w:cs/>
@@ -798,14 +771,14 @@
         <w:ind w:left="1022" w:firstLine="1021"/>
         <w:jc w:val="thaiDistribute"/>
         <w:rPr>
-          <w:rFonts w:asciiTheme="majorBidi" w:hAnsiTheme="majorBidi" w:cstheme="majorBidi"/>
-          <w:sz w:val="32"/>
-          <w:szCs w:val="32"/>
-        </w:rPr>
-      </w:pPr>
-      <w:r>
-        <w:rPr>
-          <w:rFonts w:asciiTheme="majorBidi" w:hAnsiTheme="majorBidi" w:cstheme="majorBidi"/>
+          <w:rFonts w:ascii="Angsana New" w:hAnsi="Angsana New" w:cs="Angsana New"/>
+          <w:sz w:val="32"/>
+          <w:szCs w:val="32"/>
+        </w:rPr>
+      </w:pPr>
+      <w:r>
+        <w:rPr>
+          <w:rFonts w:ascii="Angsana New" w:hAnsi="Angsana New" w:cs="Angsana New"/>
           <w:sz w:val="32"/>
           <w:szCs w:val="32"/>
         </w:rPr>
@@ -813,7 +786,7 @@
       </w:r>
       <w:r>
         <w:rPr>
-          <w:rFonts w:asciiTheme="majorBidi" w:hAnsiTheme="majorBidi" w:cstheme="majorBidi"/>
+          <w:rFonts w:ascii="Angsana New" w:hAnsi="Angsana New" w:cs="Angsana New"/>
           <w:sz w:val="32"/>
           <w:szCs w:val="32"/>
         </w:rPr>
@@ -821,7 +794,7 @@
       </w:r>
       <w:r>
         <w:rPr>
-          <w:rFonts w:asciiTheme="majorBidi" w:hAnsiTheme="majorBidi" w:cstheme="majorBidi"/>
+          <w:rFonts w:ascii="Angsana New" w:hAnsi="Angsana New" w:cs="Angsana New"/>
           <w:sz w:val="32"/>
           <w:szCs w:val="32"/>
           <w:cs/>
@@ -830,7 +803,7 @@
       </w:r>
       <w:r>
         <w:rPr>
-          <w:rFonts w:asciiTheme="majorBidi" w:hAnsiTheme="majorBidi" w:cstheme="majorBidi" w:hint="cs"/>
+          <w:rFonts w:ascii="Angsana New" w:hAnsi="Angsana New" w:cs="Angsana New" w:hint="cs"/>
           <w:sz w:val="32"/>
           <w:szCs w:val="32"/>
           <w:cs/>
@@ -839,7 +812,7 @@
       </w:r>
       <w:r>
         <w:rPr>
-          <w:rFonts w:asciiTheme="majorBidi" w:hAnsiTheme="majorBidi" w:cstheme="majorBidi"/>
+          <w:rFonts w:ascii="Angsana New" w:hAnsi="Angsana New" w:cs="Angsana New"/>
           <w:sz w:val="32"/>
           <w:szCs w:val="32"/>
           <w:cs/>
@@ -853,14 +826,14 @@
         <w:ind w:left="1022" w:firstLine="1021"/>
         <w:jc w:val="thaiDistribute"/>
         <w:rPr>
-          <w:rFonts w:asciiTheme="majorBidi" w:hAnsiTheme="majorBidi" w:cstheme="majorBidi"/>
-          <w:sz w:val="32"/>
-          <w:szCs w:val="32"/>
-        </w:rPr>
-      </w:pPr>
-      <w:r>
-        <w:rPr>
-          <w:rFonts w:asciiTheme="majorBidi" w:hAnsiTheme="majorBidi" w:cstheme="majorBidi"/>
+          <w:rFonts w:ascii="Angsana New" w:hAnsi="Angsana New" w:cs="Angsana New"/>
+          <w:sz w:val="32"/>
+          <w:szCs w:val="32"/>
+        </w:rPr>
+      </w:pPr>
+      <w:r>
+        <w:rPr>
+          <w:rFonts w:ascii="Angsana New" w:hAnsi="Angsana New" w:cs="Angsana New"/>
           <w:sz w:val="32"/>
           <w:szCs w:val="32"/>
         </w:rPr>
@@ -868,7 +841,7 @@
       </w:r>
       <w:r>
         <w:rPr>
-          <w:rFonts w:asciiTheme="majorBidi" w:hAnsiTheme="majorBidi" w:cstheme="majorBidi"/>
+          <w:rFonts w:ascii="Angsana New" w:hAnsi="Angsana New" w:cs="Angsana New"/>
           <w:sz w:val="32"/>
           <w:szCs w:val="32"/>
           <w:cs/>
@@ -877,7 +850,7 @@
       </w:r>
       <w:r>
         <w:rPr>
-          <w:rFonts w:asciiTheme="majorBidi" w:hAnsiTheme="majorBidi" w:cstheme="majorBidi"/>
+          <w:rFonts w:ascii="Angsana New" w:hAnsi="Angsana New" w:cs="Angsana New"/>
           <w:sz w:val="32"/>
           <w:szCs w:val="32"/>
         </w:rPr>
@@ -885,7 +858,7 @@
       </w:r>
       <w:r>
         <w:rPr>
-          <w:rFonts w:asciiTheme="majorBidi" w:hAnsiTheme="majorBidi" w:cstheme="majorBidi" w:hint="cs"/>
+          <w:rFonts w:ascii="Angsana New" w:hAnsi="Angsana New" w:cs="Angsana New" w:hint="cs"/>
           <w:sz w:val="32"/>
           <w:szCs w:val="32"/>
           <w:cs/>
@@ -899,14 +872,14 @@
         <w:ind w:left="1022" w:firstLine="1021"/>
         <w:jc w:val="thaiDistribute"/>
         <w:rPr>
-          <w:rFonts w:asciiTheme="majorBidi" w:hAnsiTheme="majorBidi" w:cstheme="majorBidi" w:hint="cs"/>
-          <w:sz w:val="32"/>
-          <w:szCs w:val="32"/>
-        </w:rPr>
-      </w:pPr>
-      <w:r>
-        <w:rPr>
-          <w:rFonts w:asciiTheme="majorBidi" w:hAnsiTheme="majorBidi" w:cstheme="majorBidi"/>
+          <w:rFonts w:ascii="Angsana New" w:hAnsi="Angsana New" w:cs="Angsana New"/>
+          <w:sz w:val="32"/>
+          <w:szCs w:val="32"/>
+        </w:rPr>
+      </w:pPr>
+      <w:r>
+        <w:rPr>
+          <w:rFonts w:ascii="Angsana New" w:hAnsi="Angsana New" w:cs="Angsana New"/>
           <w:sz w:val="32"/>
           <w:szCs w:val="32"/>
         </w:rPr>
@@ -914,7 +887,7 @@
       </w:r>
       <w:r>
         <w:rPr>
-          <w:rFonts w:asciiTheme="majorBidi" w:hAnsiTheme="majorBidi" w:cstheme="majorBidi" w:hint="cs"/>
+          <w:rFonts w:ascii="Angsana New" w:hAnsi="Angsana New" w:cs="Angsana New" w:hint="cs"/>
           <w:sz w:val="32"/>
           <w:szCs w:val="32"/>
           <w:cs/>
@@ -923,7 +896,7 @@
       </w:r>
       <w:r>
         <w:rPr>
-          <w:rFonts w:asciiTheme="majorBidi" w:hAnsiTheme="majorBidi" w:cstheme="majorBidi"/>
+          <w:rFonts w:ascii="Angsana New" w:hAnsi="Angsana New" w:cs="Angsana New"/>
           <w:sz w:val="32"/>
           <w:szCs w:val="32"/>
         </w:rPr>
@@ -931,12 +904,30 @@
       </w:r>
       <w:r>
         <w:rPr>
-          <w:rFonts w:asciiTheme="majorBidi" w:hAnsiTheme="majorBidi" w:cstheme="majorBidi" w:hint="cs"/>
-          <w:sz w:val="32"/>
-          <w:szCs w:val="32"/>
-          <w:cs/>
-        </w:rPr>
-        <w:t>ของเครื่องเซอเวอร์ เพื่อทำการส่งข้อมูล</w:t>
+          <w:rFonts w:ascii="Angsana New" w:hAnsi="Angsana New" w:cs="Angsana New" w:hint="cs"/>
+          <w:sz w:val="32"/>
+          <w:szCs w:val="32"/>
+          <w:cs/>
+        </w:rPr>
+        <w:t>ของเครื่อง</w:t>
+      </w:r>
+      <w:r>
+        <w:rPr>
+          <w:rFonts w:ascii="Angsana New" w:hAnsi="Angsana New" w:cs="Angsana New" w:hint="cs"/>
+          <w:sz w:val="32"/>
+          <w:szCs w:val="32"/>
+          <w:cs/>
+        </w:rPr>
+        <w:t>แม่ข่าย</w:t>
+      </w:r>
+      <w:r>
+        <w:rPr>
+          <w:rFonts w:ascii="Angsana New" w:hAnsi="Angsana New" w:cs="Angsana New" w:hint="cs"/>
+          <w:sz w:val="32"/>
+          <w:szCs w:val="32"/>
+          <w:cs/>
+        </w:rPr>
+        <w:t xml:space="preserve"> เพื่อทำการส่งข้อมูล</w:t>
       </w:r>
     </w:p>
     <w:p>
@@ -945,15 +936,15 @@
         <w:ind w:left="1022" w:firstLine="1021"/>
         <w:jc w:val="thaiDistribute"/>
         <w:rPr>
-          <w:rFonts w:asciiTheme="majorBidi" w:hAnsiTheme="majorBidi" w:cstheme="majorBidi" w:hint="cs"/>
-          <w:sz w:val="32"/>
-          <w:szCs w:val="32"/>
-          <w:cs/>
-        </w:rPr>
-      </w:pPr>
-      <w:r>
-        <w:rPr>
-          <w:rFonts w:asciiTheme="majorBidi" w:hAnsiTheme="majorBidi" w:cstheme="majorBidi"/>
+          <w:rFonts w:ascii="Angsana New" w:hAnsi="Angsana New" w:cs="Angsana New"/>
+          <w:sz w:val="32"/>
+          <w:szCs w:val="32"/>
+          <w:cs/>
+        </w:rPr>
+      </w:pPr>
+      <w:r>
+        <w:rPr>
+          <w:rFonts w:ascii="Angsana New" w:hAnsi="Angsana New" w:cs="Angsana New"/>
           <w:sz w:val="32"/>
           <w:szCs w:val="32"/>
         </w:rPr>
@@ -961,16 +952,25 @@
       </w:r>
       <w:r>
         <w:rPr>
-          <w:rFonts w:asciiTheme="majorBidi" w:hAnsiTheme="majorBidi" w:cstheme="majorBidi" w:hint="cs"/>
-          <w:sz w:val="32"/>
-          <w:szCs w:val="32"/>
-          <w:cs/>
-        </w:rPr>
-        <w:t xml:space="preserve">ซอฟแวร์จะส่งข้อมูลได้ก็ต่อเมื่อระบุหมายเลข </w:t>
-      </w:r>
-      <w:r>
-        <w:rPr>
-          <w:rFonts w:asciiTheme="majorBidi" w:hAnsiTheme="majorBidi" w:cstheme="majorBidi"/>
+          <w:rFonts w:ascii="Angsana New" w:hAnsi="Angsana New" w:cs="Angsana New" w:hint="cs"/>
+          <w:sz w:val="32"/>
+          <w:szCs w:val="32"/>
+          <w:cs/>
+        </w:rPr>
+        <w:t>ซอฟต์แวร์</w:t>
+      </w:r>
+      <w:r>
+        <w:rPr>
+          <w:rFonts w:ascii="Angsana New" w:hAnsi="Angsana New" w:cs="Angsana New" w:hint="cs"/>
+          <w:sz w:val="32"/>
+          <w:szCs w:val="32"/>
+          <w:cs/>
+        </w:rPr>
+        <w:t xml:space="preserve">จะส่งข้อมูลได้ก็ต่อเมื่อระบุหมายเลข </w:t>
+      </w:r>
+      <w:r>
+        <w:rPr>
+          <w:rFonts w:ascii="Angsana New" w:hAnsi="Angsana New" w:cs="Angsana New"/>
           <w:sz w:val="32"/>
           <w:szCs w:val="32"/>
         </w:rPr>
@@ -978,12 +978,30 @@
       </w:r>
       <w:r>
         <w:rPr>
-          <w:rFonts w:asciiTheme="majorBidi" w:hAnsiTheme="majorBidi" w:cstheme="majorBidi" w:hint="cs"/>
-          <w:sz w:val="32"/>
-          <w:szCs w:val="32"/>
-          <w:cs/>
-        </w:rPr>
-        <w:t>ของเซอเวอร์ถูกต้อง</w:t>
+          <w:rFonts w:ascii="Angsana New" w:hAnsi="Angsana New" w:cs="Angsana New" w:hint="cs"/>
+          <w:sz w:val="32"/>
+          <w:szCs w:val="32"/>
+          <w:cs/>
+        </w:rPr>
+        <w:t>ของ</w:t>
+      </w:r>
+      <w:r>
+        <w:rPr>
+          <w:rFonts w:ascii="Angsana New" w:hAnsi="Angsana New" w:cs="Angsana New" w:hint="cs"/>
+          <w:sz w:val="32"/>
+          <w:szCs w:val="32"/>
+          <w:cs/>
+        </w:rPr>
+        <w:t>เครื่องแม่ข่าย</w:t>
+      </w:r>
+      <w:r>
+        <w:rPr>
+          <w:rFonts w:ascii="Angsana New" w:hAnsi="Angsana New" w:cs="Angsana New" w:hint="cs"/>
+          <w:sz w:val="32"/>
+          <w:szCs w:val="32"/>
+          <w:cs/>
+        </w:rPr>
+        <w:t>ถูกต้อง</w:t>
       </w:r>
     </w:p>
     <w:p>
@@ -991,7 +1009,7 @@
         <w:pStyle w:val="NoSpacing"/>
         <w:jc w:val="thaiDistribute"/>
         <w:rPr>
-          <w:rFonts w:asciiTheme="majorBidi" w:hAnsiTheme="majorBidi" w:cstheme="majorBidi"/>
+          <w:rFonts w:ascii="Angsana New" w:hAnsi="Angsana New" w:cs="Angsana New"/>
           <w:sz w:val="32"/>
           <w:szCs w:val="32"/>
         </w:rPr>
@@ -1002,12 +1020,11 @@
         <w:pStyle w:val="NoSpacing"/>
         <w:jc w:val="thaiDistribute"/>
         <w:rPr>
-          <w:rFonts w:asciiTheme="majorBidi" w:hAnsiTheme="majorBidi" w:cstheme="majorBidi"/>
-          <w:sz w:val="32"/>
-          <w:szCs w:val="32"/>
-        </w:rPr>
-      </w:pPr>
-      <w:proofErr w:type="gramStart"/>
+          <w:rFonts w:ascii="Angsana New" w:hAnsi="Angsana New" w:cs="Angsana New"/>
+          <w:sz w:val="32"/>
+          <w:szCs w:val="32"/>
+        </w:rPr>
+      </w:pPr>
       <w:r>
         <w:rPr>
           <w:rFonts w:ascii="Angsana New" w:hAnsi="Angsana New" w:cs="Angsana New"/>
@@ -1029,7 +1046,6 @@
         </w:rPr>
         <w:t>ประโยชน์ที่คาดว่าจะได้รับ</w:t>
       </w:r>
-      <w:proofErr w:type="gramEnd"/>
     </w:p>
     <w:p>
       <w:pPr>
@@ -1037,23 +1053,31 @@
         <w:ind w:firstLine="1021"/>
         <w:jc w:val="thaiDistribute"/>
         <w:rPr>
-          <w:rFonts w:asciiTheme="majorBidi" w:hAnsiTheme="majorBidi" w:cstheme="majorBidi"/>
-          <w:sz w:val="32"/>
-          <w:szCs w:val="32"/>
-          <w:cs/>
-        </w:rPr>
-      </w:pPr>
-      <w:r>
-        <w:rPr>
-          <w:rFonts w:asciiTheme="majorBidi" w:hAnsiTheme="majorBidi" w:cstheme="majorBidi"/>
-          <w:sz w:val="32"/>
-          <w:szCs w:val="32"/>
-        </w:rPr>
-        <w:t xml:space="preserve">5.2.1 </w:t>
-      </w:r>
-      <w:r>
-        <w:rPr>
-          <w:rFonts w:asciiTheme="majorBidi" w:hAnsiTheme="majorBidi" w:cstheme="majorBidi" w:hint="cs"/>
+          <w:rFonts w:ascii="Angsana New" w:hAnsi="Angsana New" w:cs="Angsana New"/>
+          <w:sz w:val="32"/>
+          <w:szCs w:val="32"/>
+          <w:cs/>
+        </w:rPr>
+      </w:pPr>
+      <w:r>
+        <w:rPr>
+          <w:rFonts w:ascii="Angsana New" w:hAnsi="Angsana New" w:cs="Angsana New"/>
+          <w:sz w:val="32"/>
+          <w:szCs w:val="32"/>
+        </w:rPr>
+        <w:t>1.4</w:t>
+      </w:r>
+      <w:r>
+        <w:rPr>
+          <w:rFonts w:ascii="Angsana New" w:hAnsi="Angsana New" w:cs="Angsana New"/>
+          <w:sz w:val="32"/>
+          <w:szCs w:val="32"/>
+        </w:rPr>
+        <w:t xml:space="preserve">.1 </w:t>
+      </w:r>
+      <w:r>
+        <w:rPr>
+          <w:rFonts w:ascii="Angsana New" w:hAnsi="Angsana New" w:cs="Angsana New" w:hint="cs"/>
           <w:sz w:val="32"/>
           <w:szCs w:val="32"/>
           <w:cs/>
@@ -1067,48 +1091,36 @@
         <w:ind w:firstLine="1021"/>
         <w:jc w:val="thaiDistribute"/>
         <w:rPr>
-          <w:rFonts w:asciiTheme="majorBidi" w:hAnsiTheme="majorBidi" w:cstheme="majorBidi"/>
-          <w:sz w:val="32"/>
-          <w:szCs w:val="32"/>
-          <w:cs/>
-        </w:rPr>
-      </w:pPr>
-      <w:r>
-        <w:rPr>
-          <w:rFonts w:asciiTheme="majorBidi" w:hAnsiTheme="majorBidi" w:cstheme="majorBidi"/>
-          <w:sz w:val="32"/>
-          <w:szCs w:val="32"/>
-        </w:rPr>
-        <w:t xml:space="preserve">5.2.2 </w:t>
-      </w:r>
-      <w:r>
-        <w:rPr>
-          <w:rFonts w:asciiTheme="majorBidi" w:hAnsiTheme="majorBidi" w:cstheme="majorBidi" w:hint="cs"/>
-          <w:sz w:val="32"/>
-          <w:szCs w:val="32"/>
-          <w:cs/>
-        </w:rPr>
-        <w:t xml:space="preserve">สามารถติดตามปริมาณการสิ้นเปลืองพลังงานของเครื่องคอมพิวเตอร์ในภาพรวม </w:t>
-      </w:r>
-      <w:proofErr w:type="gramStart"/>
-      <w:r>
-        <w:rPr>
-          <w:rFonts w:asciiTheme="majorBidi" w:hAnsiTheme="majorBidi" w:cstheme="majorBidi" w:hint="cs"/>
-          <w:sz w:val="32"/>
-          <w:szCs w:val="32"/>
-          <w:cs/>
-        </w:rPr>
-        <w:t>ระดับแผนก  และ</w:t>
-      </w:r>
-      <w:proofErr w:type="gramEnd"/>
-      <w:r>
-        <w:rPr>
-          <w:rFonts w:asciiTheme="majorBidi" w:hAnsiTheme="majorBidi" w:cstheme="majorBidi" w:hint="cs"/>
-          <w:sz w:val="32"/>
-          <w:szCs w:val="32"/>
-          <w:cs/>
-        </w:rPr>
-        <w:t xml:space="preserve">  ระดับเครื่องได้</w:t>
+          <w:rFonts w:ascii="Angsana New" w:hAnsi="Angsana New" w:cs="Angsana New"/>
+          <w:sz w:val="32"/>
+          <w:szCs w:val="32"/>
+          <w:cs/>
+        </w:rPr>
+      </w:pPr>
+      <w:r>
+        <w:rPr>
+          <w:rFonts w:ascii="Angsana New" w:hAnsi="Angsana New" w:cs="Angsana New"/>
+          <w:sz w:val="32"/>
+          <w:szCs w:val="32"/>
+        </w:rPr>
+        <w:t>1.4</w:t>
+      </w:r>
+      <w:r>
+        <w:rPr>
+          <w:rFonts w:ascii="Angsana New" w:hAnsi="Angsana New" w:cs="Angsana New"/>
+          <w:sz w:val="32"/>
+          <w:szCs w:val="32"/>
+        </w:rPr>
+        <w:t xml:space="preserve">.2 </w:t>
+      </w:r>
+      <w:r>
+        <w:rPr>
+          <w:rFonts w:ascii="Angsana New" w:hAnsi="Angsana New" w:cs="Angsana New" w:hint="cs"/>
+          <w:sz w:val="32"/>
+          <w:szCs w:val="32"/>
+          <w:cs/>
+        </w:rPr>
+        <w:t>สามารถติดตามปริมาณการสิ้นเปลืองพลังงานของเครื่องคอมพิวเตอร์ในภาพรวม ระดับแผนก  และ  ระดับเครื่องได้</w:t>
       </w:r>
     </w:p>
     <w:p>
@@ -1117,39 +1129,54 @@
         <w:ind w:firstLine="1021"/>
         <w:jc w:val="thaiDistribute"/>
         <w:rPr>
-          <w:rFonts w:asciiTheme="majorBidi" w:hAnsiTheme="majorBidi" w:cstheme="majorBidi"/>
-          <w:sz w:val="32"/>
-          <w:szCs w:val="32"/>
-          <w:cs/>
-        </w:rPr>
-      </w:pPr>
-      <w:r>
-        <w:rPr>
-          <w:rFonts w:asciiTheme="majorBidi" w:hAnsiTheme="majorBidi" w:cstheme="majorBidi"/>
-          <w:sz w:val="32"/>
-          <w:szCs w:val="32"/>
-        </w:rPr>
-        <w:t xml:space="preserve">5.2.3 </w:t>
-      </w:r>
-      <w:r>
-        <w:rPr>
-          <w:rFonts w:asciiTheme="majorBidi" w:hAnsiTheme="majorBidi" w:cstheme="majorBidi" w:hint="cs"/>
-          <w:sz w:val="32"/>
-          <w:szCs w:val="32"/>
-          <w:cs/>
-        </w:rPr>
-        <w:t>นำข้อมูลจากซอฟแวร์ที่ได้ไปวางแผนกำหนดน</w:t>
-      </w:r>
-      <w:bookmarkStart w:id="0" w:name="_GoBack"/>
-      <w:bookmarkEnd w:id="0"/>
-      <w:r>
-        <w:rPr>
-          <w:rFonts w:asciiTheme="majorBidi" w:hAnsiTheme="majorBidi" w:cstheme="majorBidi" w:hint="cs"/>
-          <w:sz w:val="32"/>
-          <w:szCs w:val="32"/>
-          <w:cs/>
-        </w:rPr>
-        <w:t>โยบายการใช้ไฟฟ้าของหน่วยงาน</w:t>
+          <w:rFonts w:ascii="Angsana New" w:hAnsi="Angsana New" w:cs="Angsana New"/>
+          <w:sz w:val="32"/>
+          <w:szCs w:val="32"/>
+          <w:cs/>
+        </w:rPr>
+      </w:pPr>
+      <w:r>
+        <w:rPr>
+          <w:rFonts w:ascii="Angsana New" w:hAnsi="Angsana New" w:cs="Angsana New"/>
+          <w:sz w:val="32"/>
+          <w:szCs w:val="32"/>
+        </w:rPr>
+        <w:t>1.4</w:t>
+      </w:r>
+      <w:r>
+        <w:rPr>
+          <w:rFonts w:ascii="Angsana New" w:hAnsi="Angsana New" w:cs="Angsana New"/>
+          <w:sz w:val="32"/>
+          <w:szCs w:val="32"/>
+        </w:rPr>
+        <w:t xml:space="preserve">.3 </w:t>
+      </w:r>
+      <w:r>
+        <w:rPr>
+          <w:rFonts w:ascii="Angsana New" w:hAnsi="Angsana New" w:cs="Angsana New" w:hint="cs"/>
+          <w:sz w:val="32"/>
+          <w:szCs w:val="32"/>
+          <w:cs/>
+        </w:rPr>
+        <w:t>นำข้อมูลจาก</w:t>
+      </w:r>
+      <w:r>
+        <w:rPr>
+          <w:rFonts w:ascii="Angsana New" w:hAnsi="Angsana New" w:cs="Angsana New" w:hint="cs"/>
+          <w:sz w:val="32"/>
+          <w:szCs w:val="32"/>
+          <w:cs/>
+        </w:rPr>
+        <w:t>ซอฟต์แวร์</w:t>
+      </w:r>
+      <w:r>
+        <w:rPr>
+          <w:rFonts w:ascii="Angsana New" w:hAnsi="Angsana New" w:cs="Angsana New" w:hint="cs"/>
+          <w:sz w:val="32"/>
+          <w:szCs w:val="32"/>
+          <w:cs/>
+        </w:rPr>
+        <w:t>ที่ได้ไปวางแผนกำหนดนโยบายการใช้ไฟฟ้าของหน่วยงาน</w:t>
       </w:r>
     </w:p>
     <w:p/>
@@ -1215,45 +1242,33 @@
 
 <file path=word/header1.xml><?xml version="1.0" encoding="utf-8"?>
 <w:hdr xmlns:wpc="http://schemas.microsoft.com/office/word/2010/wordprocessingCanvas" xmlns:mc="http://schemas.openxmlformats.org/markup-compatibility/2006" xmlns:o="urn:schemas-microsoft-com:office:office" xmlns:r="http://schemas.openxmlformats.org/officeDocument/2006/relationships" xmlns:m="http://schemas.openxmlformats.org/officeDocument/2006/math" xmlns:v="urn:schemas-microsoft-com:vml" xmlns:wp14="http://schemas.microsoft.com/office/word/2010/wordprocessingDrawing" xmlns:wp="http://schemas.openxmlformats.org/drawingml/2006/wordprocessingDrawing" xmlns:w10="urn:schemas-microsoft-com:office:word" xmlns:w="http://schemas.openxmlformats.org/wordprocessingml/2006/main" xmlns:w14="http://schemas.microsoft.com/office/word/2010/wordml" xmlns:wpg="http://schemas.microsoft.com/office/word/2010/wordprocessingGroup" xmlns:wpi="http://schemas.microsoft.com/office/word/2010/wordprocessingInk" xmlns:wne="http://schemas.microsoft.com/office/word/2006/wordml" xmlns:wps="http://schemas.microsoft.com/office/word/2010/wordprocessingShape" mc:Ignorable="w14 wp14">
-  <w:sdt>
-    <w:sdtPr>
-      <w:id w:val="-1982300326"/>
-      <w:docPartObj>
-        <w:docPartGallery w:val="Page Numbers (Top of Page)"/>
-        <w:docPartUnique/>
-      </w:docPartObj>
-    </w:sdtPr>
-    <w:sdtEndPr/>
-    <w:sdtContent>
-      <w:p>
-        <w:pPr>
-          <w:pStyle w:val="Header"/>
-          <w:jc w:val="right"/>
-        </w:pPr>
-        <w:r>
-          <w:fldChar w:fldCharType="begin"/>
-        </w:r>
-        <w:r>
-          <w:instrText xml:space="preserve"> PAGE   \* MERGEFORMAT </w:instrText>
-        </w:r>
-        <w:r>
-          <w:fldChar w:fldCharType="separate"/>
-        </w:r>
-        <w:r>
-          <w:rPr>
-            <w:noProof/>
-          </w:rPr>
-          <w:t>2</w:t>
-        </w:r>
-        <w:r>
-          <w:rPr>
-            <w:noProof/>
-          </w:rPr>
-          <w:fldChar w:fldCharType="end"/>
-        </w:r>
-      </w:p>
-    </w:sdtContent>
-  </w:sdt>
+  <w:p>
+    <w:pPr>
+      <w:pStyle w:val="Header"/>
+      <w:jc w:val="right"/>
+    </w:pPr>
+    <w:r>
+      <w:fldChar w:fldCharType="begin"/>
+    </w:r>
+    <w:r>
+      <w:instrText xml:space="preserve"> PAGE   \* MERGEFORMAT </w:instrText>
+    </w:r>
+    <w:r>
+      <w:fldChar w:fldCharType="separate"/>
+    </w:r>
+    <w:r>
+      <w:rPr>
+        <w:noProof/>
+      </w:rPr>
+      <w:t>2</w:t>
+    </w:r>
+    <w:r>
+      <w:rPr>
+        <w:noProof/>
+      </w:rPr>
+      <w:fldChar w:fldCharType="end"/>
+    </w:r>
+  </w:p>
   <w:p>
     <w:pPr>
       <w:pStyle w:val="Header"/>
@@ -1364,17 +1379,11 @@
   <w:docDefaults>
     <w:rPrDefault>
       <w:rPr>
-        <w:rFonts w:asciiTheme="minorHAnsi" w:eastAsiaTheme="minorHAnsi" w:hAnsiTheme="minorHAnsi" w:cstheme="minorBidi"/>
-        <w:sz w:val="22"/>
-        <w:szCs w:val="28"/>
+        <w:rFonts w:ascii="Calibri" w:eastAsia="Calibri" w:hAnsi="Calibri" w:cs="Cordia New"/>
         <w:lang w:val="en-US" w:eastAsia="en-US" w:bidi="th-TH"/>
       </w:rPr>
     </w:rPrDefault>
-    <w:pPrDefault>
-      <w:pPr>
-        <w:spacing w:after="200" w:line="276" w:lineRule="auto"/>
-      </w:pPr>
-    </w:pPrDefault>
+    <w:pPrDefault/>
   </w:docDefaults>
   <w:latentStyles w:defLockedState="0" w:defUIPriority="99" w:defSemiHidden="1" w:defUnhideWhenUsed="1" w:defQFormat="0" w:count="267">
     <w:lsdException w:name="Normal" w:semiHidden="0" w:uiPriority="0" w:unhideWhenUsed="0" w:qFormat="1"/>
@@ -1519,8 +1528,12 @@
     <w:name w:val="Normal"/>
     <w:qFormat/>
     <w:rsid w:val="001C4507"/>
+    <w:pPr>
+      <w:spacing w:after="200" w:line="276" w:lineRule="auto"/>
+    </w:pPr>
     <w:rPr>
-      <w:rFonts w:ascii="Calibri" w:eastAsia="Calibri" w:hAnsi="Calibri" w:cs="Cordia New"/>
+      <w:sz w:val="22"/>
+      <w:szCs w:val="28"/>
     </w:rPr>
   </w:style>
   <w:style w:type="character" w:default="1" w:styleId="DefaultParagraphFont">
@@ -1554,9 +1567,10 @@
     <w:name w:val="No Spacing"/>
     <w:qFormat/>
     <w:rsid w:val="001C4507"/>
-    <w:pPr>
-      <w:spacing w:after="0" w:line="240" w:lineRule="auto"/>
-    </w:pPr>
+    <w:rPr>
+      <w:sz w:val="22"/>
+      <w:szCs w:val="28"/>
+    </w:rPr>
   </w:style>
   <w:style w:type="paragraph" w:styleId="BalloonText">
     <w:name w:val="Balloon Text"/>
@@ -1577,7 +1591,6 @@
   </w:style>
   <w:style w:type="character" w:customStyle="1" w:styleId="BalloonTextChar">
     <w:name w:val="Balloon Text Char"/>
-    <w:basedOn w:val="DefaultParagraphFont"/>
     <w:link w:val="BalloonText"/>
     <w:uiPriority w:val="99"/>
     <w:semiHidden/>
@@ -1595,7 +1608,6 @@
       <w:autoSpaceDE w:val="0"/>
       <w:autoSpaceDN w:val="0"/>
       <w:adjustRightInd w:val="0"/>
-      <w:spacing w:after="0" w:line="240" w:lineRule="auto"/>
     </w:pPr>
     <w:rPr>
       <w:rFonts w:ascii="Browallia New" w:hAnsi="Browallia New" w:cs="Browallia New"/>
@@ -1621,7 +1633,6 @@
   </w:style>
   <w:style w:type="character" w:customStyle="1" w:styleId="HeaderChar">
     <w:name w:val="Header Char"/>
-    <w:basedOn w:val="DefaultParagraphFont"/>
     <w:link w:val="Header"/>
     <w:uiPriority w:val="99"/>
     <w:rsid w:val="00C71A99"/>
@@ -1646,7 +1657,6 @@
   </w:style>
   <w:style w:type="character" w:customStyle="1" w:styleId="FooterChar">
     <w:name w:val="Footer Char"/>
-    <w:basedOn w:val="DefaultParagraphFont"/>
     <w:link w:val="Footer"/>
     <w:uiPriority w:val="99"/>
     <w:rsid w:val="00C71A99"/>
@@ -1661,7 +1671,6 @@
       <w:widowControl w:val="0"/>
       <w:suppressAutoHyphens/>
       <w:autoSpaceDN w:val="0"/>
-      <w:spacing w:after="0" w:line="240" w:lineRule="auto"/>
       <w:textAlignment w:val="baseline"/>
     </w:pPr>
     <w:rPr>
@@ -1671,6 +1680,10 @@
       <w:szCs w:val="32"/>
     </w:rPr>
   </w:style>
+  <w:style w:type="character" w:customStyle="1" w:styleId="apple-converted-space">
+    <w:name w:val="apple-converted-space"/>
+    <w:rsid w:val="00F07EB5"/>
+  </w:style>
 </w:styles>
 </file>
 
@@ -1679,17 +1692,11 @@
   <w:docDefaults>
     <w:rPrDefault>
       <w:rPr>
-        <w:rFonts w:asciiTheme="minorHAnsi" w:eastAsiaTheme="minorHAnsi" w:hAnsiTheme="minorHAnsi" w:cstheme="minorBidi"/>
-        <w:sz w:val="22"/>
-        <w:szCs w:val="28"/>
+        <w:rFonts w:ascii="Calibri" w:eastAsia="Calibri" w:hAnsi="Calibri" w:cs="Cordia New"/>
         <w:lang w:val="en-US" w:eastAsia="en-US" w:bidi="th-TH"/>
       </w:rPr>
     </w:rPrDefault>
-    <w:pPrDefault>
-      <w:pPr>
-        <w:spacing w:after="200" w:line="276" w:lineRule="auto"/>
-      </w:pPr>
-    </w:pPrDefault>
+    <w:pPrDefault/>
   </w:docDefaults>
   <w:latentStyles w:defLockedState="0" w:defUIPriority="99" w:defSemiHidden="1" w:defUnhideWhenUsed="1" w:defQFormat="0" w:count="267">
     <w:lsdException w:name="Normal" w:semiHidden="0" w:uiPriority="0" w:unhideWhenUsed="0" w:qFormat="1"/>
@@ -1834,8 +1841,12 @@
     <w:name w:val="Normal"/>
     <w:qFormat/>
     <w:rsid w:val="001C4507"/>
+    <w:pPr>
+      <w:spacing w:after="200" w:line="276" w:lineRule="auto"/>
+    </w:pPr>
     <w:rPr>
-      <w:rFonts w:ascii="Calibri" w:eastAsia="Calibri" w:hAnsi="Calibri" w:cs="Cordia New"/>
+      <w:sz w:val="22"/>
+      <w:szCs w:val="28"/>
     </w:rPr>
   </w:style>
   <w:style w:type="character" w:default="1" w:styleId="DefaultParagraphFont">
@@ -1869,9 +1880,10 @@
     <w:name w:val="No Spacing"/>
     <w:qFormat/>
     <w:rsid w:val="001C4507"/>
-    <w:pPr>
-      <w:spacing w:after="0" w:line="240" w:lineRule="auto"/>
-    </w:pPr>
+    <w:rPr>
+      <w:sz w:val="22"/>
+      <w:szCs w:val="28"/>
+    </w:rPr>
   </w:style>
   <w:style w:type="paragraph" w:styleId="BalloonText">
     <w:name w:val="Balloon Text"/>
@@ -1892,7 +1904,6 @@
   </w:style>
   <w:style w:type="character" w:customStyle="1" w:styleId="BalloonTextChar">
     <w:name w:val="Balloon Text Char"/>
-    <w:basedOn w:val="DefaultParagraphFont"/>
     <w:link w:val="BalloonText"/>
     <w:uiPriority w:val="99"/>
     <w:semiHidden/>
@@ -1910,7 +1921,6 @@
       <w:autoSpaceDE w:val="0"/>
       <w:autoSpaceDN w:val="0"/>
       <w:adjustRightInd w:val="0"/>
-      <w:spacing w:after="0" w:line="240" w:lineRule="auto"/>
     </w:pPr>
     <w:rPr>
       <w:rFonts w:ascii="Browallia New" w:hAnsi="Browallia New" w:cs="Browallia New"/>
@@ -1936,7 +1946,6 @@
   </w:style>
   <w:style w:type="character" w:customStyle="1" w:styleId="HeaderChar">
     <w:name w:val="Header Char"/>
-    <w:basedOn w:val="DefaultParagraphFont"/>
     <w:link w:val="Header"/>
     <w:uiPriority w:val="99"/>
     <w:rsid w:val="00C71A99"/>
@@ -1961,7 +1970,6 @@
   </w:style>
   <w:style w:type="character" w:customStyle="1" w:styleId="FooterChar">
     <w:name w:val="Footer Char"/>
-    <w:basedOn w:val="DefaultParagraphFont"/>
     <w:link w:val="Footer"/>
     <w:uiPriority w:val="99"/>
     <w:rsid w:val="00C71A99"/>
@@ -1976,7 +1984,6 @@
       <w:widowControl w:val="0"/>
       <w:suppressAutoHyphens/>
       <w:autoSpaceDN w:val="0"/>
-      <w:spacing w:after="0" w:line="240" w:lineRule="auto"/>
       <w:textAlignment w:val="baseline"/>
     </w:pPr>
     <w:rPr>
@@ -1985,6 +1992,10 @@
       <w:sz w:val="24"/>
       <w:szCs w:val="32"/>
     </w:rPr>
+  </w:style>
+  <w:style w:type="character" w:customStyle="1" w:styleId="apple-converted-space">
+    <w:name w:val="apple-converted-space"/>
+    <w:rsid w:val="00F07EB5"/>
   </w:style>
 </w:styles>
 </file>

</xml_diff>